<commit_message>
Update Report 3 and UC Diagrams.
</commit_message>
<xml_diff>
--- a/diagrams/use-cases/Tổng hợp UC.docx
+++ b/diagrams/use-cases/Tổng hợp UC.docx
@@ -34,9 +34,9 @@
         </w:rPr>
         <w:drawing>
           <wp:inline distT="0" distB="0" distL="0" distR="0">
-            <wp:extent cx="5943600" cy="3302635"/>
-            <wp:effectExtent l="0" t="0" r="0" b="0"/>
-            <wp:docPr id="25" name="Picture 25"/>
+            <wp:extent cx="5943600" cy="3326765"/>
+            <wp:effectExtent l="0" t="0" r="0" b="6985"/>
+            <wp:docPr id="1" name="Picture 1"/>
             <wp:cNvGraphicFramePr>
               <a:graphicFrameLocks xmlns:a="http://schemas.openxmlformats.org/drawingml/2006/main" noChangeAspect="1"/>
             </wp:cNvGraphicFramePr>
@@ -44,7 +44,7 @@
               <a:graphicData uri="http://schemas.openxmlformats.org/drawingml/2006/picture">
                 <pic:pic xmlns:pic="http://schemas.openxmlformats.org/drawingml/2006/picture">
                   <pic:nvPicPr>
-                    <pic:cNvPr id="25" name="v0.12.jpg"/>
+                    <pic:cNvPr id="1" name="UseCaseDiagram_v013_transparent.jpg"/>
                     <pic:cNvPicPr/>
                   </pic:nvPicPr>
                   <pic:blipFill>
@@ -62,7 +62,7 @@
                   <pic:spPr>
                     <a:xfrm>
                       <a:off x="0" y="0"/>
-                      <a:ext cx="5943600" cy="3302635"/>
+                      <a:ext cx="5943600" cy="3326765"/>
                     </a:xfrm>
                     <a:prstGeom prst="rect">
                       <a:avLst/>
@@ -601,15 +601,14 @@
       <w:r>
         <w:rPr>
           <w:b/>
-          <w:noProof/>
           <w:sz w:val="24"/>
         </w:rPr>
         <w:lastRenderedPageBreak/>
         <w:drawing>
-          <wp:inline distT="0" distB="0" distL="0" distR="0">
-            <wp:extent cx="5943600" cy="1677035"/>
-            <wp:effectExtent l="0" t="0" r="0" b="0"/>
-            <wp:docPr id="12" name="Picture 12"/>
+          <wp:inline distT="0" distB="0" distL="0" distR="0" wp14:anchorId="29E43346" wp14:editId="4ECB76CD">
+            <wp:extent cx="5943600" cy="1673225"/>
+            <wp:effectExtent l="0" t="0" r="0" b="3175"/>
+            <wp:docPr id="61" name="Picture 61"/>
             <wp:cNvGraphicFramePr>
               <a:graphicFrameLocks xmlns:a="http://schemas.openxmlformats.org/drawingml/2006/main" noChangeAspect="1"/>
             </wp:cNvGraphicFramePr>
@@ -617,11 +616,190 @@
               <a:graphicData uri="http://schemas.openxmlformats.org/drawingml/2006/picture">
                 <pic:pic xmlns:pic="http://schemas.openxmlformats.org/drawingml/2006/picture">
                   <pic:nvPicPr>
-                    <pic:cNvPr id="12" name="_overview.png"/>
+                    <pic:cNvPr id="1" name=""/>
                     <pic:cNvPicPr/>
                   </pic:nvPicPr>
                   <pic:blipFill>
-                    <a:blip r:embed="rId11">
+                    <a:blip r:embed="rId11"/>
+                    <a:stretch>
+                      <a:fillRect/>
+                    </a:stretch>
+                  </pic:blipFill>
+                  <pic:spPr>
+                    <a:xfrm>
+                      <a:off x="0" y="0"/>
+                      <a:ext cx="5943600" cy="1673225"/>
+                    </a:xfrm>
+                    <a:prstGeom prst="rect">
+                      <a:avLst/>
+                    </a:prstGeom>
+                  </pic:spPr>
+                </pic:pic>
+              </a:graphicData>
+            </a:graphic>
+          </wp:inline>
+        </w:drawing>
+      </w:r>
+    </w:p>
+    <w:p>
+      <w:pPr>
+        <w:spacing w:before="0" w:after="0" w:line="276" w:lineRule="auto"/>
+        <w:rPr>
+          <w:b/>
+          <w:sz w:val="24"/>
+        </w:rPr>
+      </w:pPr>
+    </w:p>
+    <w:p>
+      <w:pPr>
+        <w:pStyle w:val="ListParagraph"/>
+        <w:numPr>
+          <w:ilvl w:val="0"/>
+          <w:numId w:val="1"/>
+        </w:numPr>
+        <w:spacing w:before="0" w:after="0" w:line="276" w:lineRule="auto"/>
+        <w:ind w:left="270" w:hanging="270"/>
+        <w:rPr>
+          <w:b/>
+          <w:sz w:val="24"/>
+        </w:rPr>
+      </w:pPr>
+      <w:r>
+        <w:rPr>
+          <w:b/>
+          <w:sz w:val="24"/>
+        </w:rPr>
+        <w:t>&lt;&lt;System Handler&gt;&gt; Make assigned target schools’ notifications:</w:t>
+      </w:r>
+    </w:p>
+    <w:p>
+      <w:pPr>
+        <w:spacing w:before="0" w:after="0" w:line="276" w:lineRule="auto"/>
+        <w:rPr>
+          <w:b/>
+          <w:sz w:val="24"/>
+        </w:rPr>
+      </w:pPr>
+      <w:r>
+        <w:rPr>
+          <w:b/>
+          <w:sz w:val="24"/>
+        </w:rPr>
+        <w:drawing>
+          <wp:inline distT="0" distB="0" distL="0" distR="0" wp14:anchorId="666E40D9" wp14:editId="4BAB12F8">
+            <wp:extent cx="5943600" cy="799465"/>
+            <wp:effectExtent l="0" t="0" r="0" b="635"/>
+            <wp:docPr id="62" name="Picture 62"/>
+            <wp:cNvGraphicFramePr>
+              <a:graphicFrameLocks xmlns:a="http://schemas.openxmlformats.org/drawingml/2006/main" noChangeAspect="1"/>
+            </wp:cNvGraphicFramePr>
+            <a:graphic xmlns:a="http://schemas.openxmlformats.org/drawingml/2006/main">
+              <a:graphicData uri="http://schemas.openxmlformats.org/drawingml/2006/picture">
+                <pic:pic xmlns:pic="http://schemas.openxmlformats.org/drawingml/2006/picture">
+                  <pic:nvPicPr>
+                    <pic:cNvPr id="1" name=""/>
+                    <pic:cNvPicPr/>
+                  </pic:nvPicPr>
+                  <pic:blipFill>
+                    <a:blip r:embed="rId12"/>
+                    <a:stretch>
+                      <a:fillRect/>
+                    </a:stretch>
+                  </pic:blipFill>
+                  <pic:spPr>
+                    <a:xfrm>
+                      <a:off x="0" y="0"/>
+                      <a:ext cx="5943600" cy="799465"/>
+                    </a:xfrm>
+                    <a:prstGeom prst="rect">
+                      <a:avLst/>
+                    </a:prstGeom>
+                  </pic:spPr>
+                </pic:pic>
+              </a:graphicData>
+            </a:graphic>
+          </wp:inline>
+        </w:drawing>
+      </w:r>
+      <w:bookmarkStart w:id="0" w:name="_GoBack"/>
+      <w:bookmarkEnd w:id="0"/>
+    </w:p>
+    <w:p>
+      <w:pPr>
+        <w:spacing w:before="0" w:after="0" w:line="276" w:lineRule="auto"/>
+        <w:rPr>
+          <w:b/>
+          <w:sz w:val="24"/>
+        </w:rPr>
+      </w:pPr>
+    </w:p>
+    <w:p>
+      <w:pPr>
+        <w:pStyle w:val="ListParagraph"/>
+        <w:numPr>
+          <w:ilvl w:val="0"/>
+          <w:numId w:val="1"/>
+        </w:numPr>
+        <w:spacing w:before="0" w:after="0" w:line="276" w:lineRule="auto"/>
+        <w:ind w:left="270" w:hanging="270"/>
+        <w:rPr>
+          <w:b/>
+          <w:sz w:val="24"/>
+        </w:rPr>
+      </w:pPr>
+      <w:r>
+        <w:rPr>
+          <w:b/>
+          <w:sz w:val="24"/>
+        </w:rPr>
+        <w:t xml:space="preserve">&lt;&lt;System Handler&gt;&gt; Make </w:t>
+      </w:r>
+      <w:r>
+        <w:rPr>
+          <w:b/>
+          <w:sz w:val="24"/>
+        </w:rPr>
+        <w:t xml:space="preserve">report’s submission </w:t>
+      </w:r>
+      <w:r>
+        <w:rPr>
+          <w:b/>
+          <w:sz w:val="24"/>
+        </w:rPr>
+        <w:t>notifications:</w:t>
+      </w:r>
+    </w:p>
+    <w:p>
+      <w:pPr>
+        <w:spacing w:before="0" w:after="0" w:line="276" w:lineRule="auto"/>
+        <w:rPr>
+          <w:b/>
+          <w:sz w:val="24"/>
+        </w:rPr>
+      </w:pPr>
+      <w:r>
+        <w:rPr>
+          <w:b/>
+          <w:noProof/>
+          <w:sz w:val="24"/>
+        </w:rPr>
+        <w:drawing>
+          <wp:inline distT="0" distB="0" distL="0" distR="0">
+            <wp:extent cx="5943600" cy="805180"/>
+            <wp:effectExtent l="0" t="0" r="0" b="0"/>
+            <wp:docPr id="13" name="Picture 13"/>
+            <wp:cNvGraphicFramePr>
+              <a:graphicFrameLocks xmlns:a="http://schemas.openxmlformats.org/drawingml/2006/main" noChangeAspect="1"/>
+            </wp:cNvGraphicFramePr>
+            <a:graphic xmlns:a="http://schemas.openxmlformats.org/drawingml/2006/main">
+              <a:graphicData uri="http://schemas.openxmlformats.org/drawingml/2006/picture">
+                <pic:pic xmlns:pic="http://schemas.openxmlformats.org/drawingml/2006/picture">
+                  <pic:nvPicPr>
+                    <pic:cNvPr id="13" name="noti report submission.png"/>
+                    <pic:cNvPicPr/>
+                  </pic:nvPicPr>
+                  <pic:blipFill>
+                    <a:blip r:embed="rId13">
                       <a:extLst>
                         <a:ext uri="{28A0092B-C50C-407E-A947-70E740481C1C}">
                           <a14:useLocalDpi xmlns:a14="http://schemas.microsoft.com/office/drawing/2010/main" val="0"/>
@@ -635,7 +813,7 @@
                   <pic:spPr>
                     <a:xfrm>
                       <a:off x="0" y="0"/>
-                      <a:ext cx="5943600" cy="1677035"/>
+                      <a:ext cx="5943600" cy="805180"/>
                     </a:xfrm>
                     <a:prstGeom prst="rect">
                       <a:avLst/>
@@ -676,14 +854,7 @@
           <w:b/>
           <w:sz w:val="24"/>
         </w:rPr>
-        <w:t>&lt;&lt;System Handler&gt;&gt;</w:t>
-      </w:r>
-      <w:r>
-        <w:rPr>
-          <w:b/>
-          <w:sz w:val="24"/>
-        </w:rPr>
-        <w:t xml:space="preserve"> Make assigned target schools’ notifications:</w:t>
+        <w:t>&lt;&lt;System Handler&gt;&gt; Make comments’ notifications:</w:t>
       </w:r>
     </w:p>
     <w:p>
@@ -701,109 +872,7 @@
           <w:sz w:val="24"/>
         </w:rPr>
         <w:drawing>
-          <wp:inline distT="0" distB="0" distL="0" distR="0">
-            <wp:extent cx="5943600" cy="782955"/>
-            <wp:effectExtent l="0" t="0" r="0" b="0"/>
-            <wp:docPr id="8" name="Picture 8"/>
-            <wp:cNvGraphicFramePr>
-              <a:graphicFrameLocks xmlns:a="http://schemas.openxmlformats.org/drawingml/2006/main" noChangeAspect="1"/>
-            </wp:cNvGraphicFramePr>
-            <a:graphic xmlns:a="http://schemas.openxmlformats.org/drawingml/2006/main">
-              <a:graphicData uri="http://schemas.openxmlformats.org/drawingml/2006/picture">
-                <pic:pic xmlns:pic="http://schemas.openxmlformats.org/drawingml/2006/picture">
-                  <pic:nvPicPr>
-                    <pic:cNvPr id="8" name="noti assigned target.png"/>
-                    <pic:cNvPicPr/>
-                  </pic:nvPicPr>
-                  <pic:blipFill>
-                    <a:blip r:embed="rId12">
-                      <a:extLst>
-                        <a:ext uri="{28A0092B-C50C-407E-A947-70E740481C1C}">
-                          <a14:useLocalDpi xmlns:a14="http://schemas.microsoft.com/office/drawing/2010/main" val="0"/>
-                        </a:ext>
-                      </a:extLst>
-                    </a:blip>
-                    <a:stretch>
-                      <a:fillRect/>
-                    </a:stretch>
-                  </pic:blipFill>
-                  <pic:spPr>
-                    <a:xfrm>
-                      <a:off x="0" y="0"/>
-                      <a:ext cx="5943600" cy="782955"/>
-                    </a:xfrm>
-                    <a:prstGeom prst="rect">
-                      <a:avLst/>
-                    </a:prstGeom>
-                  </pic:spPr>
-                </pic:pic>
-              </a:graphicData>
-            </a:graphic>
-          </wp:inline>
-        </w:drawing>
-      </w:r>
-    </w:p>
-    <w:p>
-      <w:pPr>
-        <w:spacing w:before="0" w:after="0" w:line="276" w:lineRule="auto"/>
-        <w:rPr>
-          <w:b/>
-          <w:sz w:val="24"/>
-        </w:rPr>
-      </w:pPr>
-    </w:p>
-    <w:p>
-      <w:pPr>
-        <w:pStyle w:val="ListParagraph"/>
-        <w:numPr>
-          <w:ilvl w:val="0"/>
-          <w:numId w:val="1"/>
-        </w:numPr>
-        <w:spacing w:before="0" w:after="0" w:line="276" w:lineRule="auto"/>
-        <w:ind w:left="270" w:hanging="270"/>
-        <w:rPr>
-          <w:b/>
-          <w:sz w:val="24"/>
-        </w:rPr>
-      </w:pPr>
-      <w:r>
-        <w:rPr>
-          <w:b/>
-          <w:sz w:val="24"/>
-        </w:rPr>
-        <w:t xml:space="preserve">&lt;&lt;System Handler&gt;&gt; Make </w:t>
-      </w:r>
-      <w:r>
-        <w:rPr>
-          <w:b/>
-          <w:sz w:val="24"/>
-        </w:rPr>
-        <w:t>comment</w:t>
-      </w:r>
-      <w:r>
-        <w:rPr>
-          <w:b/>
-          <w:sz w:val="24"/>
-        </w:rPr>
-        <w:t>s’ notifications:</w:t>
-      </w:r>
-    </w:p>
-    <w:p>
-      <w:pPr>
-        <w:spacing w:before="0" w:after="0" w:line="276" w:lineRule="auto"/>
-        <w:rPr>
-          <w:b/>
-          <w:sz w:val="24"/>
-        </w:rPr>
-      </w:pPr>
-      <w:r>
-        <w:rPr>
-          <w:b/>
-          <w:noProof/>
-          <w:sz w:val="24"/>
-        </w:rPr>
-        <w:drawing>
-          <wp:inline distT="0" distB="0" distL="0" distR="0">
+          <wp:inline distT="0" distB="0" distL="0" distR="0" wp14:anchorId="342B1C84" wp14:editId="74F1CB18">
             <wp:extent cx="5943600" cy="932815"/>
             <wp:effectExtent l="0" t="0" r="0" b="635"/>
             <wp:docPr id="9" name="Picture 9"/>
@@ -818,7 +887,7 @@
                     <pic:cNvPicPr/>
                   </pic:nvPicPr>
                   <pic:blipFill>
-                    <a:blip r:embed="rId13">
+                    <a:blip r:embed="rId14">
                       <a:extLst>
                         <a:ext uri="{28A0092B-C50C-407E-A947-70E740481C1C}">
                           <a14:useLocalDpi xmlns:a14="http://schemas.microsoft.com/office/drawing/2010/main" val="0"/>
@@ -873,35 +942,7 @@
           <w:b/>
           <w:sz w:val="24"/>
         </w:rPr>
-        <w:t xml:space="preserve">&lt;&lt;System Handler&gt;&gt; Make </w:t>
-      </w:r>
-      <w:r>
-        <w:rPr>
-          <w:b/>
-          <w:sz w:val="24"/>
-        </w:rPr>
-        <w:t>school</w:t>
-      </w:r>
-      <w:r>
-        <w:rPr>
-          <w:b/>
-          <w:sz w:val="24"/>
-        </w:rPr>
-        <w:t>’</w:t>
-      </w:r>
-      <w:r>
-        <w:rPr>
-          <w:b/>
-          <w:sz w:val="24"/>
-        </w:rPr>
-        <w:t>s edited information’s</w:t>
-      </w:r>
-      <w:r>
-        <w:rPr>
-          <w:b/>
-          <w:sz w:val="24"/>
-        </w:rPr>
-        <w:t xml:space="preserve"> notifications:</w:t>
+        <w:t>&lt;&lt;System Handler&gt;&gt; Make school’s edited information’s notifications:</w:t>
       </w:r>
     </w:p>
     <w:p>
@@ -919,7 +960,7 @@
           <w:sz w:val="24"/>
         </w:rPr>
         <w:drawing>
-          <wp:inline distT="0" distB="0" distL="0" distR="0">
+          <wp:inline distT="0" distB="0" distL="0" distR="0" wp14:anchorId="7B093B12" wp14:editId="2C2C1C59">
             <wp:extent cx="5943600" cy="840740"/>
             <wp:effectExtent l="0" t="0" r="0" b="0"/>
             <wp:docPr id="10" name="Picture 10"/>
@@ -931,108 +972,6 @@
                 <pic:pic xmlns:pic="http://schemas.openxmlformats.org/drawingml/2006/picture">
                   <pic:nvPicPr>
                     <pic:cNvPr id="10" name="noti info changed.jpg"/>
-                    <pic:cNvPicPr/>
-                  </pic:nvPicPr>
-                  <pic:blipFill>
-                    <a:blip r:embed="rId14">
-                      <a:extLst>
-                        <a:ext uri="{28A0092B-C50C-407E-A947-70E740481C1C}">
-                          <a14:useLocalDpi xmlns:a14="http://schemas.microsoft.com/office/drawing/2010/main" val="0"/>
-                        </a:ext>
-                      </a:extLst>
-                    </a:blip>
-                    <a:stretch>
-                      <a:fillRect/>
-                    </a:stretch>
-                  </pic:blipFill>
-                  <pic:spPr>
-                    <a:xfrm>
-                      <a:off x="0" y="0"/>
-                      <a:ext cx="5943600" cy="840740"/>
-                    </a:xfrm>
-                    <a:prstGeom prst="rect">
-                      <a:avLst/>
-                    </a:prstGeom>
-                  </pic:spPr>
-                </pic:pic>
-              </a:graphicData>
-            </a:graphic>
-          </wp:inline>
-        </w:drawing>
-      </w:r>
-    </w:p>
-    <w:p>
-      <w:pPr>
-        <w:spacing w:before="0" w:after="0" w:line="276" w:lineRule="auto"/>
-        <w:rPr>
-          <w:b/>
-          <w:sz w:val="24"/>
-        </w:rPr>
-      </w:pPr>
-    </w:p>
-    <w:p>
-      <w:pPr>
-        <w:pStyle w:val="ListParagraph"/>
-        <w:numPr>
-          <w:ilvl w:val="0"/>
-          <w:numId w:val="1"/>
-        </w:numPr>
-        <w:spacing w:before="0" w:after="0" w:line="276" w:lineRule="auto"/>
-        <w:ind w:left="270" w:hanging="270"/>
-        <w:rPr>
-          <w:b/>
-          <w:sz w:val="24"/>
-        </w:rPr>
-      </w:pPr>
-      <w:r>
-        <w:rPr>
-          <w:b/>
-          <w:sz w:val="24"/>
-        </w:rPr>
-        <w:t xml:space="preserve">&lt;&lt;System Handler&gt;&gt; Make </w:t>
-      </w:r>
-      <w:r>
-        <w:rPr>
-          <w:b/>
-          <w:sz w:val="24"/>
-        </w:rPr>
-        <w:t xml:space="preserve">report’s submission </w:t>
-      </w:r>
-      <w:r>
-        <w:rPr>
-          <w:b/>
-          <w:sz w:val="24"/>
-        </w:rPr>
-        <w:t>notifications:</w:t>
-      </w:r>
-    </w:p>
-    <w:p>
-      <w:pPr>
-        <w:spacing w:before="0" w:after="0" w:line="276" w:lineRule="auto"/>
-        <w:rPr>
-          <w:b/>
-          <w:sz w:val="24"/>
-        </w:rPr>
-      </w:pPr>
-      <w:r>
-        <w:rPr>
-          <w:b/>
-          <w:noProof/>
-          <w:sz w:val="24"/>
-        </w:rPr>
-        <w:drawing>
-          <wp:inline distT="0" distB="0" distL="0" distR="0">
-            <wp:extent cx="5943600" cy="805180"/>
-            <wp:effectExtent l="0" t="0" r="0" b="0"/>
-            <wp:docPr id="13" name="Picture 13"/>
-            <wp:cNvGraphicFramePr>
-              <a:graphicFrameLocks xmlns:a="http://schemas.openxmlformats.org/drawingml/2006/main" noChangeAspect="1"/>
-            </wp:cNvGraphicFramePr>
-            <a:graphic xmlns:a="http://schemas.openxmlformats.org/drawingml/2006/main">
-              <a:graphicData uri="http://schemas.openxmlformats.org/drawingml/2006/picture">
-                <pic:pic xmlns:pic="http://schemas.openxmlformats.org/drawingml/2006/picture">
-                  <pic:nvPicPr>
-                    <pic:cNvPr id="13" name="noti report submission.png"/>
                     <pic:cNvPicPr/>
                   </pic:nvPicPr>
                   <pic:blipFill>
@@ -1050,7 +989,7 @@
                   <pic:spPr>
                     <a:xfrm>
                       <a:off x="0" y="0"/>
-                      <a:ext cx="5943600" cy="805180"/>
+                      <a:ext cx="5943600" cy="840740"/>
                     </a:xfrm>
                     <a:prstGeom prst="rect">
                       <a:avLst/>
@@ -1183,21 +1122,7 @@
           <w:b/>
           <w:sz w:val="24"/>
         </w:rPr>
-        <w:t xml:space="preserve">&lt;&lt;Admin&gt;&gt; </w:t>
-      </w:r>
-      <w:r>
-        <w:rPr>
-          <w:b/>
-          <w:sz w:val="24"/>
-        </w:rPr>
-        <w:t>Create new accounts</w:t>
-      </w:r>
-      <w:r>
-        <w:rPr>
-          <w:b/>
-          <w:sz w:val="24"/>
-        </w:rPr>
-        <w:t>:</w:t>
+        <w:t>&lt;&lt;Admin&gt;&gt; Create new accounts:</w:t>
       </w:r>
     </w:p>
     <w:p>
@@ -1285,21 +1210,7 @@
           <w:b/>
           <w:sz w:val="24"/>
         </w:rPr>
-        <w:t xml:space="preserve">&lt;&lt;Admin&gt;&gt; </w:t>
-      </w:r>
-      <w:r>
-        <w:rPr>
-          <w:b/>
-          <w:sz w:val="24"/>
-        </w:rPr>
-        <w:t>View list of</w:t>
-      </w:r>
-      <w:r>
-        <w:rPr>
-          <w:b/>
-          <w:sz w:val="24"/>
-        </w:rPr>
-        <w:t xml:space="preserve"> accounts:</w:t>
+        <w:t>&lt;&lt;Admin&gt;&gt; View list of accounts:</w:t>
       </w:r>
     </w:p>
     <w:p>
@@ -1387,35 +1298,7 @@
           <w:b/>
           <w:sz w:val="24"/>
         </w:rPr>
-        <w:t>&lt;&lt;Admin&gt;&gt; View account</w:t>
-      </w:r>
-      <w:r>
-        <w:rPr>
-          <w:b/>
-          <w:sz w:val="24"/>
-        </w:rPr>
-        <w:t>’</w:t>
-      </w:r>
-      <w:r>
-        <w:rPr>
-          <w:b/>
-          <w:sz w:val="24"/>
-        </w:rPr>
-        <w:t>s</w:t>
-      </w:r>
-      <w:r>
-        <w:rPr>
-          <w:b/>
-          <w:sz w:val="24"/>
-        </w:rPr>
-        <w:t xml:space="preserve"> details</w:t>
-      </w:r>
-      <w:r>
-        <w:rPr>
-          <w:b/>
-          <w:sz w:val="24"/>
-        </w:rPr>
-        <w:t>:</w:t>
+        <w:t>&lt;&lt;Admin&gt;&gt; View account’s details:</w:t>
       </w:r>
     </w:p>
     <w:p>
@@ -1504,49 +1387,7 @@
           <w:sz w:val="24"/>
         </w:rPr>
         <w:lastRenderedPageBreak/>
-        <w:t xml:space="preserve">&lt;&lt;Admin&gt;&gt; </w:t>
-      </w:r>
-      <w:r>
-        <w:rPr>
-          <w:b/>
-          <w:sz w:val="24"/>
-        </w:rPr>
-        <w:t>Edit</w:t>
-      </w:r>
-      <w:r>
-        <w:rPr>
-          <w:b/>
-          <w:sz w:val="24"/>
-        </w:rPr>
-        <w:t xml:space="preserve"> account</w:t>
-      </w:r>
-      <w:r>
-        <w:rPr>
-          <w:b/>
-          <w:sz w:val="24"/>
-        </w:rPr>
-        <w:t>’</w:t>
-      </w:r>
-      <w:r>
-        <w:rPr>
-          <w:b/>
-          <w:sz w:val="24"/>
-        </w:rPr>
-        <w:t>s</w:t>
-      </w:r>
-      <w:r>
-        <w:rPr>
-          <w:b/>
-          <w:sz w:val="24"/>
-        </w:rPr>
-        <w:t xml:space="preserve"> information</w:t>
-      </w:r>
-      <w:r>
-        <w:rPr>
-          <w:b/>
-          <w:sz w:val="24"/>
-        </w:rPr>
-        <w:t>:</w:t>
+        <w:t>&lt;&lt;Admin&gt;&gt; Edit account’s information:</w:t>
       </w:r>
     </w:p>
     <w:p>
@@ -1634,21 +1475,7 @@
           <w:b/>
           <w:sz w:val="24"/>
         </w:rPr>
-        <w:t xml:space="preserve">&lt;&lt;Admin&gt;&gt; </w:t>
-      </w:r>
-      <w:r>
-        <w:rPr>
-          <w:b/>
-          <w:sz w:val="24"/>
-        </w:rPr>
-        <w:t>Search</w:t>
-      </w:r>
-      <w:r>
-        <w:rPr>
-          <w:b/>
-          <w:sz w:val="24"/>
-        </w:rPr>
-        <w:t xml:space="preserve"> accounts:</w:t>
+        <w:t>&lt;&lt;Admin&gt;&gt; Search accounts:</w:t>
       </w:r>
     </w:p>
     <w:p>
@@ -1736,14 +1563,14 @@
           <w:b/>
           <w:sz w:val="24"/>
         </w:rPr>
-        <w:t xml:space="preserve">&lt;&lt;Admin&gt;&gt; Create new </w:t>
-      </w:r>
-      <w:r>
-        <w:rPr>
-          <w:b/>
-          <w:sz w:val="24"/>
-        </w:rPr>
-        <w:t>schools</w:t>
+        <w:t xml:space="preserve">&lt;&lt;Admin&gt;&gt; </w:t>
+      </w:r>
+      <w:r>
+        <w:rPr>
+          <w:b/>
+          <w:sz w:val="24"/>
+        </w:rPr>
+        <w:t>Create new schools</w:t>
       </w:r>
       <w:r>
         <w:rPr>
@@ -1764,14 +1591,13 @@
       <w:r>
         <w:rPr>
           <w:b/>
-          <w:noProof/>
           <w:sz w:val="24"/>
         </w:rPr>
         <w:drawing>
-          <wp:inline distT="0" distB="0" distL="0" distR="0" wp14:anchorId="73770CEF" wp14:editId="393821B7">
-            <wp:extent cx="5943600" cy="1259205"/>
+          <wp:inline distT="0" distB="0" distL="0" distR="0" wp14:anchorId="66D2135B" wp14:editId="27309297">
+            <wp:extent cx="5943600" cy="1163320"/>
             <wp:effectExtent l="0" t="0" r="0" b="0"/>
-            <wp:docPr id="16" name="Picture 16"/>
+            <wp:docPr id="55" name="Picture 55"/>
             <wp:cNvGraphicFramePr>
               <a:graphicFrameLocks xmlns:a="http://schemas.openxmlformats.org/drawingml/2006/main" noChangeAspect="1"/>
             </wp:cNvGraphicFramePr>
@@ -1779,17 +1605,11 @@
               <a:graphicData uri="http://schemas.openxmlformats.org/drawingml/2006/picture">
                 <pic:pic xmlns:pic="http://schemas.openxmlformats.org/drawingml/2006/picture">
                   <pic:nvPicPr>
-                    <pic:cNvPr id="16" name="create new schools.png"/>
+                    <pic:cNvPr id="1" name=""/>
                     <pic:cNvPicPr/>
                   </pic:nvPicPr>
                   <pic:blipFill>
-                    <a:blip r:embed="rId22">
-                      <a:extLst>
-                        <a:ext uri="{28A0092B-C50C-407E-A947-70E740481C1C}">
-                          <a14:useLocalDpi xmlns:a14="http://schemas.microsoft.com/office/drawing/2010/main" val="0"/>
-                        </a:ext>
-                      </a:extLst>
-                    </a:blip>
+                    <a:blip r:embed="rId22"/>
                     <a:stretch>
                       <a:fillRect/>
                     </a:stretch>
@@ -1797,7 +1617,7 @@
                   <pic:spPr>
                     <a:xfrm>
                       <a:off x="0" y="0"/>
-                      <a:ext cx="5943600" cy="1259205"/>
+                      <a:ext cx="5943600" cy="1163320"/>
                     </a:xfrm>
                     <a:prstGeom prst="rect">
                       <a:avLst/>
@@ -1838,28 +1658,41 @@
           <w:b/>
           <w:sz w:val="24"/>
         </w:rPr>
-        <w:t>&lt;&lt;Admin&gt;&gt; View list of schools:</w:t>
-      </w:r>
-    </w:p>
-    <w:p>
-      <w:pPr>
-        <w:spacing w:before="0" w:after="0" w:line="276" w:lineRule="auto"/>
-        <w:rPr>
-          <w:b/>
-          <w:sz w:val="24"/>
-        </w:rPr>
-      </w:pPr>
-      <w:r>
-        <w:rPr>
-          <w:b/>
-          <w:noProof/>
+        <w:t xml:space="preserve">&lt;&lt;Admin&gt;&gt; </w:t>
+      </w:r>
+      <w:r>
+        <w:rPr>
+          <w:b/>
+          <w:sz w:val="24"/>
+        </w:rPr>
+        <w:t>View list of schools</w:t>
+      </w:r>
+      <w:r>
+        <w:rPr>
+          <w:b/>
+          <w:sz w:val="24"/>
+        </w:rPr>
+        <w:t>:</w:t>
+      </w:r>
+    </w:p>
+    <w:p>
+      <w:pPr>
+        <w:spacing w:before="0" w:after="0" w:line="276" w:lineRule="auto"/>
+        <w:rPr>
+          <w:b/>
+          <w:sz w:val="24"/>
+        </w:rPr>
+      </w:pPr>
+      <w:r>
+        <w:rPr>
+          <w:b/>
           <w:sz w:val="24"/>
         </w:rPr>
         <w:drawing>
-          <wp:inline distT="0" distB="0" distL="0" distR="0" wp14:anchorId="3FF5ED92" wp14:editId="58A7C052">
-            <wp:extent cx="5943600" cy="1270635"/>
-            <wp:effectExtent l="0" t="0" r="0" b="5715"/>
-            <wp:docPr id="23" name="Picture 23"/>
+          <wp:inline distT="0" distB="0" distL="0" distR="0" wp14:anchorId="6BBDB0C2" wp14:editId="2CC0ACA2">
+            <wp:extent cx="5943600" cy="1164590"/>
+            <wp:effectExtent l="0" t="0" r="0" b="0"/>
+            <wp:docPr id="54" name="Picture 54"/>
             <wp:cNvGraphicFramePr>
               <a:graphicFrameLocks xmlns:a="http://schemas.openxmlformats.org/drawingml/2006/main" noChangeAspect="1"/>
             </wp:cNvGraphicFramePr>
@@ -1867,17 +1700,11 @@
               <a:graphicData uri="http://schemas.openxmlformats.org/drawingml/2006/picture">
                 <pic:pic xmlns:pic="http://schemas.openxmlformats.org/drawingml/2006/picture">
                   <pic:nvPicPr>
-                    <pic:cNvPr id="23" name="view list of schools.png"/>
+                    <pic:cNvPr id="1" name=""/>
                     <pic:cNvPicPr/>
                   </pic:nvPicPr>
                   <pic:blipFill>
-                    <a:blip r:embed="rId23">
-                      <a:extLst>
-                        <a:ext uri="{28A0092B-C50C-407E-A947-70E740481C1C}">
-                          <a14:useLocalDpi xmlns:a14="http://schemas.microsoft.com/office/drawing/2010/main" val="0"/>
-                        </a:ext>
-                      </a:extLst>
-                    </a:blip>
+                    <a:blip r:embed="rId23"/>
                     <a:stretch>
                       <a:fillRect/>
                     </a:stretch>
@@ -1885,7 +1712,7 @@
                   <pic:spPr>
                     <a:xfrm>
                       <a:off x="0" y="0"/>
-                      <a:ext cx="5943600" cy="1270635"/>
+                      <a:ext cx="5943600" cy="1164590"/>
                     </a:xfrm>
                     <a:prstGeom prst="rect">
                       <a:avLst/>
@@ -1926,35 +1753,7 @@
           <w:b/>
           <w:sz w:val="24"/>
         </w:rPr>
-        <w:t>&lt;&lt;Admin&gt;&gt; View school</w:t>
-      </w:r>
-      <w:r>
-        <w:rPr>
-          <w:b/>
-          <w:sz w:val="24"/>
-        </w:rPr>
-        <w:t>’</w:t>
-      </w:r>
-      <w:r>
-        <w:rPr>
-          <w:b/>
-          <w:sz w:val="24"/>
-        </w:rPr>
-        <w:t>s</w:t>
-      </w:r>
-      <w:r>
-        <w:rPr>
-          <w:b/>
-          <w:sz w:val="24"/>
-        </w:rPr>
-        <w:t xml:space="preserve"> </w:t>
-      </w:r>
-      <w:r>
-        <w:rPr>
-          <w:b/>
-          <w:sz w:val="24"/>
-        </w:rPr>
-        <w:t>details:</w:t>
+        <w:t>&lt;&lt;Admin&gt;&gt; View school’s details:</w:t>
       </w:r>
     </w:p>
     <w:p>
@@ -2042,28 +1841,42 @@
           <w:b/>
           <w:sz w:val="24"/>
         </w:rPr>
-        <w:t>&lt;&lt;Admin&gt;&gt; Edit school’s information:</w:t>
-      </w:r>
-    </w:p>
-    <w:p>
-      <w:pPr>
-        <w:spacing w:before="0" w:after="0" w:line="276" w:lineRule="auto"/>
-        <w:rPr>
-          <w:b/>
-          <w:sz w:val="24"/>
-        </w:rPr>
-      </w:pPr>
-      <w:r>
-        <w:rPr>
-          <w:b/>
-          <w:noProof/>
+        <w:lastRenderedPageBreak/>
+        <w:t xml:space="preserve">&lt;&lt;Admin&gt;&gt; </w:t>
+      </w:r>
+      <w:r>
+        <w:rPr>
+          <w:b/>
+          <w:sz w:val="24"/>
+        </w:rPr>
+        <w:t>Edit school’s information</w:t>
+      </w:r>
+      <w:r>
+        <w:rPr>
+          <w:b/>
+          <w:sz w:val="24"/>
+        </w:rPr>
+        <w:t>:</w:t>
+      </w:r>
+    </w:p>
+    <w:p>
+      <w:pPr>
+        <w:spacing w:before="0" w:after="0" w:line="276" w:lineRule="auto"/>
+        <w:rPr>
+          <w:b/>
+          <w:sz w:val="24"/>
+        </w:rPr>
+      </w:pPr>
+      <w:r>
+        <w:rPr>
+          <w:b/>
           <w:sz w:val="24"/>
         </w:rPr>
         <w:drawing>
-          <wp:inline distT="0" distB="0" distL="0" distR="0" wp14:anchorId="71E7E583" wp14:editId="685CBBDD">
-            <wp:extent cx="5943600" cy="1156335"/>
+          <wp:inline distT="0" distB="0" distL="0" distR="0" wp14:anchorId="26428309" wp14:editId="7AA8B9F1">
+            <wp:extent cx="5943600" cy="1118235"/>
             <wp:effectExtent l="0" t="0" r="0" b="5715"/>
-            <wp:docPr id="18" name="Picture 18"/>
+            <wp:docPr id="53" name="Picture 53"/>
             <wp:cNvGraphicFramePr>
               <a:graphicFrameLocks xmlns:a="http://schemas.openxmlformats.org/drawingml/2006/main" noChangeAspect="1"/>
             </wp:cNvGraphicFramePr>
@@ -2071,17 +1884,11 @@
               <a:graphicData uri="http://schemas.openxmlformats.org/drawingml/2006/picture">
                 <pic:pic xmlns:pic="http://schemas.openxmlformats.org/drawingml/2006/picture">
                   <pic:nvPicPr>
-                    <pic:cNvPr id="18" name="edit school's information.png"/>
+                    <pic:cNvPr id="1" name=""/>
                     <pic:cNvPicPr/>
                   </pic:nvPicPr>
                   <pic:blipFill>
-                    <a:blip r:embed="rId25">
-                      <a:extLst>
-                        <a:ext uri="{28A0092B-C50C-407E-A947-70E740481C1C}">
-                          <a14:useLocalDpi xmlns:a14="http://schemas.microsoft.com/office/drawing/2010/main" val="0"/>
-                        </a:ext>
-                      </a:extLst>
-                    </a:blip>
+                    <a:blip r:embed="rId25"/>
                     <a:stretch>
                       <a:fillRect/>
                     </a:stretch>
@@ -2089,7 +1896,7 @@
                   <pic:spPr>
                     <a:xfrm>
                       <a:off x="0" y="0"/>
-                      <a:ext cx="5943600" cy="1156335"/>
+                      <a:ext cx="5943600" cy="1118235"/>
                     </a:xfrm>
                     <a:prstGeom prst="rect">
                       <a:avLst/>
@@ -2130,28 +1937,41 @@
           <w:b/>
           <w:sz w:val="24"/>
         </w:rPr>
-        <w:t>&lt;&lt;Admin&gt;&gt; Search schools:</w:t>
-      </w:r>
-    </w:p>
-    <w:p>
-      <w:pPr>
-        <w:spacing w:before="0" w:after="0" w:line="276" w:lineRule="auto"/>
-        <w:rPr>
-          <w:b/>
-          <w:sz w:val="24"/>
-        </w:rPr>
-      </w:pPr>
-      <w:r>
-        <w:rPr>
-          <w:b/>
-          <w:noProof/>
+        <w:t xml:space="preserve">&lt;&lt;Admin&gt;&gt; </w:t>
+      </w:r>
+      <w:r>
+        <w:rPr>
+          <w:b/>
+          <w:sz w:val="24"/>
+        </w:rPr>
+        <w:t>Search schools</w:t>
+      </w:r>
+      <w:r>
+        <w:rPr>
+          <w:b/>
+          <w:sz w:val="24"/>
+        </w:rPr>
+        <w:t>:</w:t>
+      </w:r>
+    </w:p>
+    <w:p>
+      <w:pPr>
+        <w:spacing w:before="0" w:after="0" w:line="276" w:lineRule="auto"/>
+        <w:rPr>
+          <w:b/>
+          <w:sz w:val="24"/>
+        </w:rPr>
+      </w:pPr>
+      <w:r>
+        <w:rPr>
+          <w:b/>
           <w:sz w:val="24"/>
         </w:rPr>
         <w:drawing>
-          <wp:inline distT="0" distB="0" distL="0" distR="0" wp14:anchorId="56E2EABF" wp14:editId="5A5493CD">
-            <wp:extent cx="5943600" cy="1327785"/>
-            <wp:effectExtent l="0" t="0" r="0" b="5715"/>
-            <wp:docPr id="20" name="Picture 20"/>
+          <wp:inline distT="0" distB="0" distL="0" distR="0" wp14:anchorId="6350B4D3" wp14:editId="569C2E36">
+            <wp:extent cx="5943600" cy="1276985"/>
+            <wp:effectExtent l="0" t="0" r="0" b="0"/>
+            <wp:docPr id="56" name="Picture 56"/>
             <wp:cNvGraphicFramePr>
               <a:graphicFrameLocks xmlns:a="http://schemas.openxmlformats.org/drawingml/2006/main" noChangeAspect="1"/>
             </wp:cNvGraphicFramePr>
@@ -2159,17 +1979,11 @@
               <a:graphicData uri="http://schemas.openxmlformats.org/drawingml/2006/picture">
                 <pic:pic xmlns:pic="http://schemas.openxmlformats.org/drawingml/2006/picture">
                   <pic:nvPicPr>
-                    <pic:cNvPr id="20" name="search schools.png"/>
+                    <pic:cNvPr id="1" name=""/>
                     <pic:cNvPicPr/>
                   </pic:nvPicPr>
                   <pic:blipFill>
-                    <a:blip r:embed="rId26">
-                      <a:extLst>
-                        <a:ext uri="{28A0092B-C50C-407E-A947-70E740481C1C}">
-                          <a14:useLocalDpi xmlns:a14="http://schemas.microsoft.com/office/drawing/2010/main" val="0"/>
-                        </a:ext>
-                      </a:extLst>
-                    </a:blip>
+                    <a:blip r:embed="rId26"/>
                     <a:stretch>
                       <a:fillRect/>
                     </a:stretch>
@@ -2177,7 +1991,7 @@
                   <pic:spPr>
                     <a:xfrm>
                       <a:off x="0" y="0"/>
-                      <a:ext cx="5943600" cy="1327785"/>
+                      <a:ext cx="5943600" cy="1276985"/>
                     </a:xfrm>
                     <a:prstGeom prst="rect">
                       <a:avLst/>
@@ -2235,14 +2049,13 @@
       <w:r>
         <w:rPr>
           <w:b/>
-          <w:noProof/>
           <w:sz w:val="24"/>
         </w:rPr>
         <w:drawing>
-          <wp:inline distT="0" distB="0" distL="0" distR="0" wp14:anchorId="55587B02" wp14:editId="3E73DBEF">
-            <wp:extent cx="5943600" cy="3221355"/>
+          <wp:inline distT="0" distB="0" distL="0" distR="0" wp14:anchorId="21D3EFD1" wp14:editId="46FBC0A6">
+            <wp:extent cx="5943600" cy="3360420"/>
             <wp:effectExtent l="0" t="0" r="0" b="0"/>
-            <wp:docPr id="26" name="Picture 26"/>
+            <wp:docPr id="58" name="Picture 58"/>
             <wp:cNvGraphicFramePr>
               <a:graphicFrameLocks xmlns:a="http://schemas.openxmlformats.org/drawingml/2006/main" noChangeAspect="1"/>
             </wp:cNvGraphicFramePr>
@@ -2250,17 +2063,11 @@
               <a:graphicData uri="http://schemas.openxmlformats.org/drawingml/2006/picture">
                 <pic:pic xmlns:pic="http://schemas.openxmlformats.org/drawingml/2006/picture">
                   <pic:nvPicPr>
-                    <pic:cNvPr id="26" name="_overview.jpg"/>
+                    <pic:cNvPr id="1" name=""/>
                     <pic:cNvPicPr/>
                   </pic:nvPicPr>
                   <pic:blipFill>
-                    <a:blip r:embed="rId27">
-                      <a:extLst>
-                        <a:ext uri="{28A0092B-C50C-407E-A947-70E740481C1C}">
-                          <a14:useLocalDpi xmlns:a14="http://schemas.microsoft.com/office/drawing/2010/main" val="0"/>
-                        </a:ext>
-                      </a:extLst>
-                    </a:blip>
+                    <a:blip r:embed="rId27"/>
                     <a:stretch>
                       <a:fillRect/>
                     </a:stretch>
@@ -2268,7 +2075,7 @@
                   <pic:spPr>
                     <a:xfrm>
                       <a:off x="0" y="0"/>
-                      <a:ext cx="5943600" cy="3221355"/>
+                      <a:ext cx="5943600" cy="3360420"/>
                     </a:xfrm>
                     <a:prstGeom prst="rect">
                       <a:avLst/>
@@ -2309,14 +2116,7 @@
           <w:b/>
           <w:sz w:val="24"/>
         </w:rPr>
-        <w:t xml:space="preserve">&lt;&lt;Salesman&gt;&gt; </w:t>
-      </w:r>
-      <w:r>
-        <w:rPr>
-          <w:b/>
-          <w:sz w:val="24"/>
-        </w:rPr>
-        <w:t>V</w:t>
+        <w:t>&lt;&lt;Salesman&gt;&gt; V</w:t>
       </w:r>
       <w:r>
         <w:rPr>
@@ -2419,14 +2219,7 @@
           <w:b/>
           <w:sz w:val="24"/>
         </w:rPr>
-        <w:t xml:space="preserve">&lt;&lt;Salesman&gt;&gt; </w:t>
-      </w:r>
-      <w:r>
-        <w:rPr>
-          <w:b/>
-          <w:sz w:val="24"/>
-        </w:rPr>
-        <w:t>S</w:t>
+        <w:t>&lt;&lt;Salesman&gt;&gt; S</w:t>
       </w:r>
       <w:r>
         <w:rPr>
@@ -2528,14 +2321,7 @@
           <w:b/>
           <w:sz w:val="24"/>
         </w:rPr>
-        <w:t xml:space="preserve">&lt;&lt;Salesman&gt;&gt; </w:t>
-      </w:r>
-      <w:r>
-        <w:rPr>
-          <w:b/>
-          <w:sz w:val="24"/>
-        </w:rPr>
-        <w:t>V</w:t>
+        <w:t>&lt;&lt;Salesman&gt;&gt; V</w:t>
       </w:r>
       <w:r>
         <w:rPr>
@@ -2637,14 +2423,7 @@
           <w:b/>
           <w:sz w:val="24"/>
         </w:rPr>
-        <w:t xml:space="preserve">&lt;&lt;Salesman&gt;&gt; </w:t>
-      </w:r>
-      <w:r>
-        <w:rPr>
-          <w:b/>
-          <w:sz w:val="24"/>
-        </w:rPr>
-        <w:t>V</w:t>
+        <w:t>&lt;&lt;Salesman&gt;&gt; V</w:t>
       </w:r>
       <w:r>
         <w:rPr>
@@ -2746,14 +2525,7 @@
           <w:b/>
           <w:sz w:val="24"/>
         </w:rPr>
-        <w:t xml:space="preserve">&lt;&lt;Salesman&gt;&gt; </w:t>
-      </w:r>
-      <w:r>
-        <w:rPr>
-          <w:b/>
-          <w:sz w:val="24"/>
-        </w:rPr>
-        <w:t>E</w:t>
+        <w:t>&lt;&lt;Salesman&gt;&gt; E</w:t>
       </w:r>
       <w:r>
         <w:rPr>
@@ -2870,14 +2642,7 @@
           <w:b/>
           <w:sz w:val="24"/>
         </w:rPr>
-        <w:t>reate</w:t>
-      </w:r>
-      <w:r>
-        <w:rPr>
-          <w:b/>
-          <w:sz w:val="24"/>
-        </w:rPr>
-        <w:t xml:space="preserve"> reports</w:t>
+        <w:t>reate reports</w:t>
       </w:r>
       <w:r>
         <w:rPr>
@@ -2972,6 +2737,108 @@
           <w:b/>
           <w:sz w:val="24"/>
         </w:rPr>
+        <w:t>&lt;&lt;Salesman&gt;&gt; S</w:t>
+      </w:r>
+      <w:r>
+        <w:rPr>
+          <w:b/>
+          <w:sz w:val="24"/>
+        </w:rPr>
+        <w:t>earch reports</w:t>
+      </w:r>
+      <w:r>
+        <w:rPr>
+          <w:b/>
+          <w:sz w:val="24"/>
+        </w:rPr>
+        <w:t>:</w:t>
+      </w:r>
+    </w:p>
+    <w:p>
+      <w:pPr>
+        <w:spacing w:before="0" w:after="0" w:line="276" w:lineRule="auto"/>
+        <w:rPr>
+          <w:b/>
+          <w:sz w:val="24"/>
+        </w:rPr>
+      </w:pPr>
+      <w:r>
+        <w:rPr>
+          <w:b/>
+          <w:noProof/>
+          <w:sz w:val="24"/>
+        </w:rPr>
+        <w:drawing>
+          <wp:inline distT="0" distB="0" distL="0" distR="0" wp14:anchorId="7D4DFE1E" wp14:editId="341AB55E">
+            <wp:extent cx="5943600" cy="1532890"/>
+            <wp:effectExtent l="0" t="0" r="0" b="0"/>
+            <wp:docPr id="33" name="Picture 33"/>
+            <wp:cNvGraphicFramePr>
+              <a:graphicFrameLocks xmlns:a="http://schemas.openxmlformats.org/drawingml/2006/main" noChangeAspect="1"/>
+            </wp:cNvGraphicFramePr>
+            <a:graphic xmlns:a="http://schemas.openxmlformats.org/drawingml/2006/main">
+              <a:graphicData uri="http://schemas.openxmlformats.org/drawingml/2006/picture">
+                <pic:pic xmlns:pic="http://schemas.openxmlformats.org/drawingml/2006/picture">
+                  <pic:nvPicPr>
+                    <pic:cNvPr id="33" name="search reports.jpg"/>
+                    <pic:cNvPicPr/>
+                  </pic:nvPicPr>
+                  <pic:blipFill>
+                    <a:blip r:embed="rId34">
+                      <a:extLst>
+                        <a:ext uri="{28A0092B-C50C-407E-A947-70E740481C1C}">
+                          <a14:useLocalDpi xmlns:a14="http://schemas.microsoft.com/office/drawing/2010/main" val="0"/>
+                        </a:ext>
+                      </a:extLst>
+                    </a:blip>
+                    <a:stretch>
+                      <a:fillRect/>
+                    </a:stretch>
+                  </pic:blipFill>
+                  <pic:spPr>
+                    <a:xfrm>
+                      <a:off x="0" y="0"/>
+                      <a:ext cx="5943600" cy="1532890"/>
+                    </a:xfrm>
+                    <a:prstGeom prst="rect">
+                      <a:avLst/>
+                    </a:prstGeom>
+                  </pic:spPr>
+                </pic:pic>
+              </a:graphicData>
+            </a:graphic>
+          </wp:inline>
+        </w:drawing>
+      </w:r>
+    </w:p>
+    <w:p>
+      <w:pPr>
+        <w:spacing w:before="0" w:after="0" w:line="276" w:lineRule="auto"/>
+        <w:rPr>
+          <w:b/>
+          <w:sz w:val="24"/>
+        </w:rPr>
+      </w:pPr>
+    </w:p>
+    <w:p>
+      <w:pPr>
+        <w:pStyle w:val="ListParagraph"/>
+        <w:numPr>
+          <w:ilvl w:val="0"/>
+          <w:numId w:val="1"/>
+        </w:numPr>
+        <w:spacing w:before="0" w:after="0" w:line="276" w:lineRule="auto"/>
+        <w:ind w:left="360"/>
+        <w:rPr>
+          <w:b/>
+          <w:sz w:val="24"/>
+        </w:rPr>
+      </w:pPr>
+      <w:r>
+        <w:rPr>
+          <w:b/>
+          <w:sz w:val="24"/>
+        </w:rPr>
         <w:t xml:space="preserve">&lt;&lt;Salesman&gt;&gt; </w:t>
       </w:r>
       <w:r>
@@ -3026,7 +2893,7 @@
                     <pic:cNvPicPr/>
                   </pic:nvPicPr>
                   <pic:blipFill>
-                    <a:blip r:embed="rId34">
+                    <a:blip r:embed="rId35">
                       <a:extLst>
                         <a:ext uri="{28A0092B-C50C-407E-A947-70E740481C1C}">
                           <a14:useLocalDpi xmlns:a14="http://schemas.microsoft.com/office/drawing/2010/main" val="0"/>
@@ -3081,35 +2948,35 @@
           <w:b/>
           <w:sz w:val="24"/>
         </w:rPr>
-        <w:t xml:space="preserve">&lt;&lt;Salesman&gt;&gt; </w:t>
-      </w:r>
-      <w:r>
-        <w:rPr>
-          <w:b/>
-          <w:sz w:val="24"/>
-        </w:rPr>
-        <w:t>S</w:t>
-      </w:r>
-      <w:r>
-        <w:rPr>
-          <w:b/>
-          <w:sz w:val="24"/>
-        </w:rPr>
-        <w:t>earch</w:t>
-      </w:r>
-      <w:r>
-        <w:rPr>
-          <w:b/>
-          <w:sz w:val="24"/>
-        </w:rPr>
-        <w:t xml:space="preserve"> </w:t>
-      </w:r>
-      <w:r>
-        <w:rPr>
-          <w:b/>
-          <w:sz w:val="24"/>
-        </w:rPr>
-        <w:t>reports</w:t>
+        <w:t>&lt;&lt;Salesman&gt;&gt; V</w:t>
+      </w:r>
+      <w:r>
+        <w:rPr>
+          <w:b/>
+          <w:sz w:val="24"/>
+        </w:rPr>
+        <w:t>iew report</w:t>
+      </w:r>
+      <w:r>
+        <w:rPr>
+          <w:b/>
+          <w:sz w:val="24"/>
+        </w:rPr>
+        <w:t>’</w:t>
+      </w:r>
+      <w:r>
+        <w:rPr>
+          <w:b/>
+          <w:sz w:val="24"/>
+        </w:rPr>
+        <w:t>s</w:t>
+      </w:r>
+      <w:r>
+        <w:rPr>
+          <w:b/>
+          <w:sz w:val="24"/>
+        </w:rPr>
+        <w:t xml:space="preserve"> details</w:t>
       </w:r>
       <w:r>
         <w:rPr>
@@ -3130,14 +2997,14 @@
       <w:r>
         <w:rPr>
           <w:b/>
-          <w:noProof/>
-          <w:sz w:val="24"/>
-        </w:rPr>
+          <w:sz w:val="24"/>
+        </w:rPr>
+        <w:lastRenderedPageBreak/>
         <w:drawing>
-          <wp:inline distT="0" distB="0" distL="0" distR="0" wp14:anchorId="2638DBBF" wp14:editId="6E52E648">
-            <wp:extent cx="5943600" cy="1532890"/>
-            <wp:effectExtent l="0" t="0" r="0" b="0"/>
-            <wp:docPr id="33" name="Picture 33"/>
+          <wp:inline distT="0" distB="0" distL="0" distR="0" wp14:anchorId="2C291A95" wp14:editId="18BB62AC">
+            <wp:extent cx="5943600" cy="1384935"/>
+            <wp:effectExtent l="0" t="0" r="0" b="5715"/>
+            <wp:docPr id="60" name="Picture 60"/>
             <wp:cNvGraphicFramePr>
               <a:graphicFrameLocks xmlns:a="http://schemas.openxmlformats.org/drawingml/2006/main" noChangeAspect="1"/>
             </wp:cNvGraphicFramePr>
@@ -3145,17 +3012,11 @@
               <a:graphicData uri="http://schemas.openxmlformats.org/drawingml/2006/picture">
                 <pic:pic xmlns:pic="http://schemas.openxmlformats.org/drawingml/2006/picture">
                   <pic:nvPicPr>
-                    <pic:cNvPr id="33" name="search reports.jpg"/>
+                    <pic:cNvPr id="1" name=""/>
                     <pic:cNvPicPr/>
                   </pic:nvPicPr>
                   <pic:blipFill>
-                    <a:blip r:embed="rId35">
-                      <a:extLst>
-                        <a:ext uri="{28A0092B-C50C-407E-A947-70E740481C1C}">
-                          <a14:useLocalDpi xmlns:a14="http://schemas.microsoft.com/office/drawing/2010/main" val="0"/>
-                        </a:ext>
-                      </a:extLst>
-                    </a:blip>
+                    <a:blip r:embed="rId36"/>
                     <a:stretch>
                       <a:fillRect/>
                     </a:stretch>
@@ -3163,7 +3024,7 @@
                   <pic:spPr>
                     <a:xfrm>
                       <a:off x="0" y="0"/>
-                      <a:ext cx="5943600" cy="1532890"/>
+                      <a:ext cx="5943600" cy="1384935"/>
                     </a:xfrm>
                     <a:prstGeom prst="rect">
                       <a:avLst/>
@@ -3242,7 +3103,6 @@
           <w:noProof/>
           <w:sz w:val="24"/>
         </w:rPr>
-        <w:lastRenderedPageBreak/>
         <w:drawing>
           <wp:inline distT="0" distB="0" distL="0" distR="0" wp14:anchorId="67712CE5" wp14:editId="7BD43DA8">
             <wp:extent cx="5943600" cy="1515110"/>
@@ -3259,7 +3119,7 @@
                     <pic:cNvPicPr/>
                   </pic:nvPicPr>
                   <pic:blipFill>
-                    <a:blip r:embed="rId36">
+                    <a:blip r:embed="rId37">
                       <a:extLst>
                         <a:ext uri="{28A0092B-C50C-407E-A947-70E740481C1C}">
                           <a14:useLocalDpi xmlns:a14="http://schemas.microsoft.com/office/drawing/2010/main" val="0"/>
@@ -3321,7 +3181,107 @@
           <w:b/>
           <w:sz w:val="24"/>
         </w:rPr>
-        <w:t>C</w:t>
+        <w:t>Remove</w:t>
+      </w:r>
+      <w:r>
+        <w:rPr>
+          <w:b/>
+          <w:sz w:val="24"/>
+        </w:rPr>
+        <w:t xml:space="preserve"> reports</w:t>
+      </w:r>
+      <w:r>
+        <w:rPr>
+          <w:b/>
+          <w:sz w:val="24"/>
+        </w:rPr>
+        <w:t>:</w:t>
+      </w:r>
+    </w:p>
+    <w:p>
+      <w:pPr>
+        <w:pStyle w:val="ListParagraph"/>
+        <w:spacing w:before="0" w:after="0" w:line="276" w:lineRule="auto"/>
+        <w:ind w:left="360"/>
+        <w:jc w:val="center"/>
+        <w:rPr>
+          <w:b/>
+          <w:sz w:val="24"/>
+        </w:rPr>
+      </w:pPr>
+      <w:r>
+        <w:rPr>
+          <w:b/>
+          <w:sz w:val="24"/>
+        </w:rPr>
+        <w:drawing>
+          <wp:inline distT="0" distB="0" distL="0" distR="0" wp14:anchorId="2FF0855D" wp14:editId="2C8CEA99">
+            <wp:extent cx="5325218" cy="1286054"/>
+            <wp:effectExtent l="0" t="0" r="8890" b="9525"/>
+            <wp:docPr id="36" name="Picture 36"/>
+            <wp:cNvGraphicFramePr>
+              <a:graphicFrameLocks xmlns:a="http://schemas.openxmlformats.org/drawingml/2006/main" noChangeAspect="1"/>
+            </wp:cNvGraphicFramePr>
+            <a:graphic xmlns:a="http://schemas.openxmlformats.org/drawingml/2006/main">
+              <a:graphicData uri="http://schemas.openxmlformats.org/drawingml/2006/picture">
+                <pic:pic xmlns:pic="http://schemas.openxmlformats.org/drawingml/2006/picture">
+                  <pic:nvPicPr>
+                    <pic:cNvPr id="1" name=""/>
+                    <pic:cNvPicPr/>
+                  </pic:nvPicPr>
+                  <pic:blipFill>
+                    <a:blip r:embed="rId38"/>
+                    <a:stretch>
+                      <a:fillRect/>
+                    </a:stretch>
+                  </pic:blipFill>
+                  <pic:spPr>
+                    <a:xfrm>
+                      <a:off x="0" y="0"/>
+                      <a:ext cx="5325218" cy="1286054"/>
+                    </a:xfrm>
+                    <a:prstGeom prst="rect">
+                      <a:avLst/>
+                    </a:prstGeom>
+                  </pic:spPr>
+                </pic:pic>
+              </a:graphicData>
+            </a:graphic>
+          </wp:inline>
+        </w:drawing>
+      </w:r>
+    </w:p>
+    <w:p>
+      <w:pPr>
+        <w:pStyle w:val="ListParagraph"/>
+        <w:spacing w:before="0" w:after="0" w:line="276" w:lineRule="auto"/>
+        <w:ind w:left="360"/>
+        <w:rPr>
+          <w:b/>
+          <w:sz w:val="24"/>
+        </w:rPr>
+      </w:pPr>
+    </w:p>
+    <w:p>
+      <w:pPr>
+        <w:pStyle w:val="ListParagraph"/>
+        <w:numPr>
+          <w:ilvl w:val="0"/>
+          <w:numId w:val="1"/>
+        </w:numPr>
+        <w:spacing w:before="0" w:after="0" w:line="276" w:lineRule="auto"/>
+        <w:ind w:left="360"/>
+        <w:rPr>
+          <w:b/>
+          <w:sz w:val="24"/>
+        </w:rPr>
+      </w:pPr>
+      <w:r>
+        <w:rPr>
+          <w:b/>
+          <w:sz w:val="24"/>
+        </w:rPr>
+        <w:t>&lt;&lt;Salesman&gt;&gt; C</w:t>
       </w:r>
       <w:r>
         <w:rPr>
@@ -3368,7 +3328,7 @@
                     <pic:cNvPicPr/>
                   </pic:nvPicPr>
                   <pic:blipFill>
-                    <a:blip r:embed="rId37">
+                    <a:blip r:embed="rId39">
                       <a:extLst>
                         <a:ext uri="{28A0092B-C50C-407E-A947-70E740481C1C}">
                           <a14:useLocalDpi xmlns:a14="http://schemas.microsoft.com/office/drawing/2010/main" val="0"/>
@@ -3423,14 +3383,110 @@
           <w:b/>
           <w:sz w:val="24"/>
         </w:rPr>
-        <w:t xml:space="preserve">&lt;&lt;Salesman&gt;&gt; </w:t>
-      </w:r>
-      <w:r>
-        <w:rPr>
-          <w:b/>
-          <w:sz w:val="24"/>
-        </w:rPr>
-        <w:t>V</w:t>
+        <w:t>&lt;&lt;Salesman&gt;&gt; S</w:t>
+      </w:r>
+      <w:r>
+        <w:rPr>
+          <w:b/>
+          <w:sz w:val="24"/>
+        </w:rPr>
+        <w:t>earch workplan</w:t>
+      </w:r>
+      <w:r>
+        <w:rPr>
+          <w:b/>
+          <w:sz w:val="24"/>
+        </w:rPr>
+        <w:t>:</w:t>
+      </w:r>
+    </w:p>
+    <w:p>
+      <w:pPr>
+        <w:spacing w:before="0" w:after="0" w:line="276" w:lineRule="auto"/>
+        <w:rPr>
+          <w:b/>
+          <w:sz w:val="24"/>
+        </w:rPr>
+      </w:pPr>
+      <w:r>
+        <w:rPr>
+          <w:b/>
+          <w:noProof/>
+          <w:sz w:val="24"/>
+        </w:rPr>
+        <w:lastRenderedPageBreak/>
+        <w:drawing>
+          <wp:inline distT="0" distB="0" distL="0" distR="0" wp14:anchorId="2FF763E3" wp14:editId="40BFC33F">
+            <wp:extent cx="5943600" cy="1506220"/>
+            <wp:effectExtent l="0" t="0" r="0" b="0"/>
+            <wp:docPr id="34" name="Picture 34"/>
+            <wp:cNvGraphicFramePr>
+              <a:graphicFrameLocks xmlns:a="http://schemas.openxmlformats.org/drawingml/2006/main" noChangeAspect="1"/>
+            </wp:cNvGraphicFramePr>
+            <a:graphic xmlns:a="http://schemas.openxmlformats.org/drawingml/2006/main">
+              <a:graphicData uri="http://schemas.openxmlformats.org/drawingml/2006/picture">
+                <pic:pic xmlns:pic="http://schemas.openxmlformats.org/drawingml/2006/picture">
+                  <pic:nvPicPr>
+                    <pic:cNvPr id="34" name="search workplan.jpg"/>
+                    <pic:cNvPicPr/>
+                  </pic:nvPicPr>
+                  <pic:blipFill>
+                    <a:blip r:embed="rId40">
+                      <a:extLst>
+                        <a:ext uri="{28A0092B-C50C-407E-A947-70E740481C1C}">
+                          <a14:useLocalDpi xmlns:a14="http://schemas.microsoft.com/office/drawing/2010/main" val="0"/>
+                        </a:ext>
+                      </a:extLst>
+                    </a:blip>
+                    <a:stretch>
+                      <a:fillRect/>
+                    </a:stretch>
+                  </pic:blipFill>
+                  <pic:spPr>
+                    <a:xfrm>
+                      <a:off x="0" y="0"/>
+                      <a:ext cx="5943600" cy="1506220"/>
+                    </a:xfrm>
+                    <a:prstGeom prst="rect">
+                      <a:avLst/>
+                    </a:prstGeom>
+                  </pic:spPr>
+                </pic:pic>
+              </a:graphicData>
+            </a:graphic>
+          </wp:inline>
+        </w:drawing>
+      </w:r>
+    </w:p>
+    <w:p>
+      <w:pPr>
+        <w:spacing w:before="0" w:after="0" w:line="276" w:lineRule="auto"/>
+        <w:rPr>
+          <w:b/>
+          <w:sz w:val="24"/>
+        </w:rPr>
+      </w:pPr>
+    </w:p>
+    <w:p>
+      <w:pPr>
+        <w:pStyle w:val="ListParagraph"/>
+        <w:numPr>
+          <w:ilvl w:val="0"/>
+          <w:numId w:val="1"/>
+        </w:numPr>
+        <w:spacing w:before="0" w:after="0" w:line="276" w:lineRule="auto"/>
+        <w:ind w:left="360"/>
+        <w:rPr>
+          <w:b/>
+          <w:sz w:val="24"/>
+        </w:rPr>
+      </w:pPr>
+      <w:r>
+        <w:rPr>
+          <w:b/>
+          <w:sz w:val="24"/>
+        </w:rPr>
+        <w:t>&lt;&lt;Salesman&gt;&gt; V</w:t>
       </w:r>
       <w:r>
         <w:rPr>
@@ -3477,7 +3533,7 @@
                     <pic:cNvPicPr/>
                   </pic:nvPicPr>
                   <pic:blipFill>
-                    <a:blip r:embed="rId38">
+                    <a:blip r:embed="rId41">
                       <a:extLst>
                         <a:ext uri="{28A0092B-C50C-407E-A947-70E740481C1C}">
                           <a14:useLocalDpi xmlns:a14="http://schemas.microsoft.com/office/drawing/2010/main" val="0"/>
@@ -3532,21 +3588,14 @@
           <w:b/>
           <w:sz w:val="24"/>
         </w:rPr>
-        <w:t xml:space="preserve">&lt;&lt;Salesman&gt;&gt; </w:t>
-      </w:r>
-      <w:r>
-        <w:rPr>
-          <w:b/>
-          <w:sz w:val="24"/>
-        </w:rPr>
-        <w:t>S</w:t>
-      </w:r>
-      <w:r>
-        <w:rPr>
-          <w:b/>
-          <w:sz w:val="24"/>
-        </w:rPr>
-        <w:t>earch workplan</w:t>
+        <w:t>&lt;&lt;Salesman&gt;&gt; V</w:t>
+      </w:r>
+      <w:r>
+        <w:rPr>
+          <w:b/>
+          <w:sz w:val="24"/>
+        </w:rPr>
+        <w:t>iew personal activity's details</w:t>
       </w:r>
       <w:r>
         <w:rPr>
@@ -3570,116 +3619,6 @@
           <w:noProof/>
           <w:sz w:val="24"/>
         </w:rPr>
-        <w:drawing>
-          <wp:inline distT="0" distB="0" distL="0" distR="0" wp14:anchorId="6993DC45" wp14:editId="6876418B">
-            <wp:extent cx="5943600" cy="1506220"/>
-            <wp:effectExtent l="0" t="0" r="0" b="0"/>
-            <wp:docPr id="34" name="Picture 34"/>
-            <wp:cNvGraphicFramePr>
-              <a:graphicFrameLocks xmlns:a="http://schemas.openxmlformats.org/drawingml/2006/main" noChangeAspect="1"/>
-            </wp:cNvGraphicFramePr>
-            <a:graphic xmlns:a="http://schemas.openxmlformats.org/drawingml/2006/main">
-              <a:graphicData uri="http://schemas.openxmlformats.org/drawingml/2006/picture">
-                <pic:pic xmlns:pic="http://schemas.openxmlformats.org/drawingml/2006/picture">
-                  <pic:nvPicPr>
-                    <pic:cNvPr id="34" name="search workplan.jpg"/>
-                    <pic:cNvPicPr/>
-                  </pic:nvPicPr>
-                  <pic:blipFill>
-                    <a:blip r:embed="rId39">
-                      <a:extLst>
-                        <a:ext uri="{28A0092B-C50C-407E-A947-70E740481C1C}">
-                          <a14:useLocalDpi xmlns:a14="http://schemas.microsoft.com/office/drawing/2010/main" val="0"/>
-                        </a:ext>
-                      </a:extLst>
-                    </a:blip>
-                    <a:stretch>
-                      <a:fillRect/>
-                    </a:stretch>
-                  </pic:blipFill>
-                  <pic:spPr>
-                    <a:xfrm>
-                      <a:off x="0" y="0"/>
-                      <a:ext cx="5943600" cy="1506220"/>
-                    </a:xfrm>
-                    <a:prstGeom prst="rect">
-                      <a:avLst/>
-                    </a:prstGeom>
-                  </pic:spPr>
-                </pic:pic>
-              </a:graphicData>
-            </a:graphic>
-          </wp:inline>
-        </w:drawing>
-      </w:r>
-    </w:p>
-    <w:p>
-      <w:pPr>
-        <w:spacing w:before="0" w:after="0" w:line="276" w:lineRule="auto"/>
-        <w:rPr>
-          <w:b/>
-          <w:sz w:val="24"/>
-        </w:rPr>
-      </w:pPr>
-    </w:p>
-    <w:p>
-      <w:pPr>
-        <w:pStyle w:val="ListParagraph"/>
-        <w:numPr>
-          <w:ilvl w:val="0"/>
-          <w:numId w:val="1"/>
-        </w:numPr>
-        <w:spacing w:before="0" w:after="0" w:line="276" w:lineRule="auto"/>
-        <w:ind w:left="360"/>
-        <w:rPr>
-          <w:b/>
-          <w:sz w:val="24"/>
-        </w:rPr>
-      </w:pPr>
-      <w:r>
-        <w:rPr>
-          <w:b/>
-          <w:sz w:val="24"/>
-        </w:rPr>
-        <w:t xml:space="preserve">&lt;&lt;Salesman&gt;&gt; </w:t>
-      </w:r>
-      <w:r>
-        <w:rPr>
-          <w:b/>
-          <w:sz w:val="24"/>
-        </w:rPr>
-        <w:t>V</w:t>
-      </w:r>
-      <w:r>
-        <w:rPr>
-          <w:b/>
-          <w:sz w:val="24"/>
-        </w:rPr>
-        <w:t>iew personal activity's details</w:t>
-      </w:r>
-      <w:r>
-        <w:rPr>
-          <w:b/>
-          <w:sz w:val="24"/>
-        </w:rPr>
-        <w:t>:</w:t>
-      </w:r>
-    </w:p>
-    <w:p>
-      <w:pPr>
-        <w:spacing w:before="0" w:after="0" w:line="276" w:lineRule="auto"/>
-        <w:rPr>
-          <w:b/>
-          <w:sz w:val="24"/>
-        </w:rPr>
-      </w:pPr>
-      <w:r>
-        <w:rPr>
-          <w:b/>
-          <w:noProof/>
-          <w:sz w:val="24"/>
-        </w:rPr>
-        <w:lastRenderedPageBreak/>
         <w:drawing>
           <wp:inline distT="0" distB="0" distL="0" distR="0" wp14:anchorId="4B6BC74C" wp14:editId="00C99B42">
             <wp:extent cx="5943600" cy="1357630"/>
@@ -3696,7 +3635,7 @@
                     <pic:cNvPicPr/>
                   </pic:nvPicPr>
                   <pic:blipFill>
-                    <a:blip r:embed="rId40">
+                    <a:blip r:embed="rId42">
                       <a:extLst>
                         <a:ext uri="{28A0092B-C50C-407E-A947-70E740481C1C}">
                           <a14:useLocalDpi xmlns:a14="http://schemas.microsoft.com/office/drawing/2010/main" val="0"/>
@@ -3805,7 +3744,7 @@
                     <pic:cNvPicPr/>
                   </pic:nvPicPr>
                   <pic:blipFill>
-                    <a:blip r:embed="rId41">
+                    <a:blip r:embed="rId43">
                       <a:extLst>
                         <a:ext uri="{28A0092B-C50C-407E-A947-70E740481C1C}">
                           <a14:useLocalDpi xmlns:a14="http://schemas.microsoft.com/office/drawing/2010/main" val="0"/>
@@ -3898,6 +3837,7 @@
           <w:noProof/>
           <w:sz w:val="24"/>
         </w:rPr>
+        <w:lastRenderedPageBreak/>
         <w:drawing>
           <wp:inline distT="0" distB="0" distL="0" distR="0" wp14:anchorId="56C6FBD4" wp14:editId="2AB7DC18">
             <wp:extent cx="5943600" cy="1293495"/>
@@ -3914,7 +3854,7 @@
                     <pic:cNvPicPr/>
                   </pic:nvPicPr>
                   <pic:blipFill>
-                    <a:blip r:embed="rId42">
+                    <a:blip r:embed="rId44">
                       <a:extLst>
                         <a:ext uri="{28A0092B-C50C-407E-A947-70E740481C1C}">
                           <a14:useLocalDpi xmlns:a14="http://schemas.microsoft.com/office/drawing/2010/main" val="0"/>
@@ -4031,7 +3971,6 @@
           <w:noProof/>
           <w:sz w:val="24"/>
         </w:rPr>
-        <w:lastRenderedPageBreak/>
         <w:drawing>
           <wp:inline distT="0" distB="0" distL="0" distR="0" wp14:anchorId="7492C2A5" wp14:editId="3D423079">
             <wp:extent cx="5943600" cy="3535680"/>
@@ -4048,7 +3987,7 @@
                     <pic:cNvPicPr/>
                   </pic:nvPicPr>
                   <pic:blipFill>
-                    <a:blip r:embed="rId43">
+                    <a:blip r:embed="rId45">
                       <a:extLst>
                         <a:ext uri="{28A0092B-C50C-407E-A947-70E740481C1C}">
                           <a14:useLocalDpi xmlns:a14="http://schemas.microsoft.com/office/drawing/2010/main" val="0"/>
@@ -4103,35 +4042,335 @@
           <w:b/>
           <w:sz w:val="24"/>
         </w:rPr>
-        <w:t>&lt;&lt;</w:t>
-      </w:r>
-      <w:r>
-        <w:rPr>
-          <w:b/>
-          <w:sz w:val="24"/>
-        </w:rPr>
-        <w:t>Sales Manager</w:t>
-      </w:r>
-      <w:r>
-        <w:rPr>
-          <w:b/>
-          <w:sz w:val="24"/>
-        </w:rPr>
-        <w:t>&gt;&gt;</w:t>
-      </w:r>
-      <w:r>
-        <w:rPr>
-          <w:b/>
-          <w:sz w:val="24"/>
-        </w:rPr>
-        <w:t xml:space="preserve"> C</w:t>
-      </w:r>
-      <w:r>
-        <w:rPr>
-          <w:b/>
-          <w:sz w:val="24"/>
-        </w:rPr>
-        <w:t>omment on salesme</w:t>
+        <w:t xml:space="preserve">&lt;&lt;Sales Manager&gt;&gt; </w:t>
+      </w:r>
+      <w:r>
+        <w:rPr>
+          <w:b/>
+          <w:sz w:val="24"/>
+        </w:rPr>
+        <w:t>C</w:t>
+      </w:r>
+      <w:r>
+        <w:rPr>
+          <w:b/>
+          <w:sz w:val="24"/>
+        </w:rPr>
+        <w:t>reate target schools</w:t>
+      </w:r>
+      <w:r>
+        <w:rPr>
+          <w:b/>
+          <w:sz w:val="24"/>
+        </w:rPr>
+        <w:t>:</w:t>
+      </w:r>
+    </w:p>
+    <w:p>
+      <w:pPr>
+        <w:spacing w:before="0" w:after="0" w:line="276" w:lineRule="auto"/>
+        <w:rPr>
+          <w:b/>
+          <w:sz w:val="24"/>
+        </w:rPr>
+      </w:pPr>
+      <w:r>
+        <w:rPr>
+          <w:b/>
+          <w:noProof/>
+          <w:sz w:val="24"/>
+        </w:rPr>
+        <w:drawing>
+          <wp:inline distT="0" distB="0" distL="0" distR="0" wp14:anchorId="5D4045E2" wp14:editId="05C5E8A4">
+            <wp:extent cx="5943600" cy="1158240"/>
+            <wp:effectExtent l="0" t="0" r="0" b="3810"/>
+            <wp:docPr id="48" name="Picture 48"/>
+            <wp:cNvGraphicFramePr>
+              <a:graphicFrameLocks xmlns:a="http://schemas.openxmlformats.org/drawingml/2006/main" noChangeAspect="1"/>
+            </wp:cNvGraphicFramePr>
+            <a:graphic xmlns:a="http://schemas.openxmlformats.org/drawingml/2006/main">
+              <a:graphicData uri="http://schemas.openxmlformats.org/drawingml/2006/picture">
+                <pic:pic xmlns:pic="http://schemas.openxmlformats.org/drawingml/2006/picture">
+                  <pic:nvPicPr>
+                    <pic:cNvPr id="48" name="create target schools.jpg"/>
+                    <pic:cNvPicPr/>
+                  </pic:nvPicPr>
+                  <pic:blipFill>
+                    <a:blip r:embed="rId46">
+                      <a:extLst>
+                        <a:ext uri="{28A0092B-C50C-407E-A947-70E740481C1C}">
+                          <a14:useLocalDpi xmlns:a14="http://schemas.microsoft.com/office/drawing/2010/main" val="0"/>
+                        </a:ext>
+                      </a:extLst>
+                    </a:blip>
+                    <a:stretch>
+                      <a:fillRect/>
+                    </a:stretch>
+                  </pic:blipFill>
+                  <pic:spPr>
+                    <a:xfrm>
+                      <a:off x="0" y="0"/>
+                      <a:ext cx="5943600" cy="1158240"/>
+                    </a:xfrm>
+                    <a:prstGeom prst="rect">
+                      <a:avLst/>
+                    </a:prstGeom>
+                  </pic:spPr>
+                </pic:pic>
+              </a:graphicData>
+            </a:graphic>
+          </wp:inline>
+        </w:drawing>
+      </w:r>
+    </w:p>
+    <w:p>
+      <w:pPr>
+        <w:spacing w:before="0" w:after="0" w:line="276" w:lineRule="auto"/>
+        <w:rPr>
+          <w:b/>
+          <w:sz w:val="24"/>
+        </w:rPr>
+      </w:pPr>
+    </w:p>
+    <w:p>
+      <w:pPr>
+        <w:pStyle w:val="ListParagraph"/>
+        <w:numPr>
+          <w:ilvl w:val="0"/>
+          <w:numId w:val="1"/>
+        </w:numPr>
+        <w:spacing w:before="0" w:after="0" w:line="276" w:lineRule="auto"/>
+        <w:ind w:left="360"/>
+        <w:rPr>
+          <w:b/>
+          <w:sz w:val="24"/>
+        </w:rPr>
+      </w:pPr>
+      <w:r>
+        <w:rPr>
+          <w:b/>
+          <w:sz w:val="24"/>
+        </w:rPr>
+        <w:t xml:space="preserve">&lt;&lt;Sales Manager&gt;&gt; </w:t>
+      </w:r>
+      <w:r>
+        <w:rPr>
+          <w:b/>
+          <w:sz w:val="24"/>
+        </w:rPr>
+        <w:t>A</w:t>
+      </w:r>
+      <w:r>
+        <w:rPr>
+          <w:b/>
+          <w:sz w:val="24"/>
+        </w:rPr>
+        <w:t>ssign salesmen to target schools</w:t>
+      </w:r>
+      <w:r>
+        <w:rPr>
+          <w:b/>
+          <w:sz w:val="24"/>
+        </w:rPr>
+        <w:t>:</w:t>
+      </w:r>
+    </w:p>
+    <w:p>
+      <w:pPr>
+        <w:spacing w:before="0" w:after="0" w:line="276" w:lineRule="auto"/>
+        <w:rPr>
+          <w:b/>
+          <w:sz w:val="24"/>
+        </w:rPr>
+      </w:pPr>
+      <w:r>
+        <w:rPr>
+          <w:b/>
+          <w:noProof/>
+          <w:sz w:val="24"/>
+        </w:rPr>
+        <w:lastRenderedPageBreak/>
+        <w:drawing>
+          <wp:inline distT="0" distB="0" distL="0" distR="0" wp14:anchorId="55C1F614" wp14:editId="0D0A2F8A">
+            <wp:extent cx="5943600" cy="1020445"/>
+            <wp:effectExtent l="0" t="0" r="0" b="8255"/>
+            <wp:docPr id="46" name="Picture 46"/>
+            <wp:cNvGraphicFramePr>
+              <a:graphicFrameLocks xmlns:a="http://schemas.openxmlformats.org/drawingml/2006/main" noChangeAspect="1"/>
+            </wp:cNvGraphicFramePr>
+            <a:graphic xmlns:a="http://schemas.openxmlformats.org/drawingml/2006/main">
+              <a:graphicData uri="http://schemas.openxmlformats.org/drawingml/2006/picture">
+                <pic:pic xmlns:pic="http://schemas.openxmlformats.org/drawingml/2006/picture">
+                  <pic:nvPicPr>
+                    <pic:cNvPr id="46" name="assign salesmen to target schools.jpg"/>
+                    <pic:cNvPicPr/>
+                  </pic:nvPicPr>
+                  <pic:blipFill>
+                    <a:blip r:embed="rId47">
+                      <a:extLst>
+                        <a:ext uri="{28A0092B-C50C-407E-A947-70E740481C1C}">
+                          <a14:useLocalDpi xmlns:a14="http://schemas.microsoft.com/office/drawing/2010/main" val="0"/>
+                        </a:ext>
+                      </a:extLst>
+                    </a:blip>
+                    <a:stretch>
+                      <a:fillRect/>
+                    </a:stretch>
+                  </pic:blipFill>
+                  <pic:spPr>
+                    <a:xfrm>
+                      <a:off x="0" y="0"/>
+                      <a:ext cx="5943600" cy="1020445"/>
+                    </a:xfrm>
+                    <a:prstGeom prst="rect">
+                      <a:avLst/>
+                    </a:prstGeom>
+                  </pic:spPr>
+                </pic:pic>
+              </a:graphicData>
+            </a:graphic>
+          </wp:inline>
+        </w:drawing>
+      </w:r>
+    </w:p>
+    <w:p>
+      <w:pPr>
+        <w:spacing w:before="0" w:after="0" w:line="276" w:lineRule="auto"/>
+        <w:rPr>
+          <w:b/>
+          <w:sz w:val="24"/>
+        </w:rPr>
+      </w:pPr>
+    </w:p>
+    <w:p>
+      <w:pPr>
+        <w:pStyle w:val="ListParagraph"/>
+        <w:numPr>
+          <w:ilvl w:val="0"/>
+          <w:numId w:val="1"/>
+        </w:numPr>
+        <w:spacing w:before="0" w:after="0" w:line="276" w:lineRule="auto"/>
+        <w:ind w:left="360"/>
+        <w:rPr>
+          <w:b/>
+          <w:sz w:val="24"/>
+        </w:rPr>
+      </w:pPr>
+      <w:r>
+        <w:rPr>
+          <w:b/>
+          <w:sz w:val="24"/>
+        </w:rPr>
+        <w:t xml:space="preserve">&lt;&lt;Sales Manager&gt;&gt; </w:t>
+      </w:r>
+      <w:r>
+        <w:rPr>
+          <w:b/>
+          <w:sz w:val="24"/>
+        </w:rPr>
+        <w:t>R</w:t>
+      </w:r>
+      <w:r>
+        <w:rPr>
+          <w:b/>
+          <w:sz w:val="24"/>
+        </w:rPr>
+        <w:t>emove target schools</w:t>
+      </w:r>
+      <w:r>
+        <w:rPr>
+          <w:b/>
+          <w:sz w:val="24"/>
+        </w:rPr>
+        <w:t>:</w:t>
+      </w:r>
+    </w:p>
+    <w:p>
+      <w:pPr>
+        <w:spacing w:before="0" w:after="0" w:line="276" w:lineRule="auto"/>
+        <w:rPr>
+          <w:b/>
+          <w:sz w:val="24"/>
+        </w:rPr>
+      </w:pPr>
+      <w:r>
+        <w:rPr>
+          <w:b/>
+          <w:noProof/>
+          <w:sz w:val="24"/>
+        </w:rPr>
+        <w:drawing>
+          <wp:inline distT="0" distB="0" distL="0" distR="0" wp14:anchorId="18211F6A" wp14:editId="49BED802">
+            <wp:extent cx="5943600" cy="1111250"/>
+            <wp:effectExtent l="0" t="0" r="0" b="0"/>
+            <wp:docPr id="49" name="Picture 49"/>
+            <wp:cNvGraphicFramePr>
+              <a:graphicFrameLocks xmlns:a="http://schemas.openxmlformats.org/drawingml/2006/main" noChangeAspect="1"/>
+            </wp:cNvGraphicFramePr>
+            <a:graphic xmlns:a="http://schemas.openxmlformats.org/drawingml/2006/main">
+              <a:graphicData uri="http://schemas.openxmlformats.org/drawingml/2006/picture">
+                <pic:pic xmlns:pic="http://schemas.openxmlformats.org/drawingml/2006/picture">
+                  <pic:nvPicPr>
+                    <pic:cNvPr id="49" name="remove target schools.jpg"/>
+                    <pic:cNvPicPr/>
+                  </pic:nvPicPr>
+                  <pic:blipFill>
+                    <a:blip r:embed="rId48">
+                      <a:extLst>
+                        <a:ext uri="{28A0092B-C50C-407E-A947-70E740481C1C}">
+                          <a14:useLocalDpi xmlns:a14="http://schemas.microsoft.com/office/drawing/2010/main" val="0"/>
+                        </a:ext>
+                      </a:extLst>
+                    </a:blip>
+                    <a:stretch>
+                      <a:fillRect/>
+                    </a:stretch>
+                  </pic:blipFill>
+                  <pic:spPr>
+                    <a:xfrm>
+                      <a:off x="0" y="0"/>
+                      <a:ext cx="5943600" cy="1111250"/>
+                    </a:xfrm>
+                    <a:prstGeom prst="rect">
+                      <a:avLst/>
+                    </a:prstGeom>
+                  </pic:spPr>
+                </pic:pic>
+              </a:graphicData>
+            </a:graphic>
+          </wp:inline>
+        </w:drawing>
+      </w:r>
+    </w:p>
+    <w:p>
+      <w:pPr>
+        <w:spacing w:before="0" w:after="0" w:line="276" w:lineRule="auto"/>
+        <w:rPr>
+          <w:b/>
+          <w:sz w:val="24"/>
+        </w:rPr>
+      </w:pPr>
+    </w:p>
+    <w:p>
+      <w:pPr>
+        <w:pStyle w:val="ListParagraph"/>
+        <w:numPr>
+          <w:ilvl w:val="0"/>
+          <w:numId w:val="1"/>
+        </w:numPr>
+        <w:spacing w:before="0" w:after="0" w:line="276" w:lineRule="auto"/>
+        <w:ind w:left="360"/>
+        <w:rPr>
+          <w:b/>
+          <w:sz w:val="24"/>
+        </w:rPr>
+      </w:pPr>
+      <w:r>
+        <w:rPr>
+          <w:b/>
+          <w:sz w:val="24"/>
+        </w:rPr>
+        <w:t>&lt;&lt;Sales Manager&gt;&gt; Comment on salesme</w:t>
       </w:r>
       <w:r>
         <w:rPr>
@@ -4163,7 +4402,7 @@
           <w:sz w:val="24"/>
         </w:rPr>
         <w:drawing>
-          <wp:inline distT="0" distB="0" distL="0" distR="0">
+          <wp:inline distT="0" distB="0" distL="0" distR="0" wp14:anchorId="0A3D49E1" wp14:editId="6C47E63F">
             <wp:extent cx="5943600" cy="1071880"/>
             <wp:effectExtent l="0" t="0" r="0" b="0"/>
             <wp:docPr id="47" name="Picture 47"/>
@@ -4178,7 +4417,7 @@
                     <pic:cNvPicPr/>
                   </pic:nvPicPr>
                   <pic:blipFill>
-                    <a:blip r:embed="rId44">
+                    <a:blip r:embed="rId49">
                       <a:extLst>
                         <a:ext uri="{28A0092B-C50C-407E-A947-70E740481C1C}">
                           <a14:useLocalDpi xmlns:a14="http://schemas.microsoft.com/office/drawing/2010/main" val="0"/>
@@ -4233,334 +4472,6 @@
           <w:b/>
           <w:sz w:val="24"/>
         </w:rPr>
-        <w:t xml:space="preserve">&lt;&lt;Sales Manager&gt;&gt; </w:t>
-      </w:r>
-      <w:r>
-        <w:rPr>
-          <w:b/>
-          <w:sz w:val="24"/>
-        </w:rPr>
-        <w:t>C</w:t>
-      </w:r>
-      <w:r>
-        <w:rPr>
-          <w:b/>
-          <w:sz w:val="24"/>
-        </w:rPr>
-        <w:t>reate target schools</w:t>
-      </w:r>
-      <w:r>
-        <w:rPr>
-          <w:b/>
-          <w:sz w:val="24"/>
-        </w:rPr>
-        <w:t>:</w:t>
-      </w:r>
-    </w:p>
-    <w:p>
-      <w:pPr>
-        <w:spacing w:before="0" w:after="0" w:line="276" w:lineRule="auto"/>
-        <w:rPr>
-          <w:b/>
-          <w:sz w:val="24"/>
-        </w:rPr>
-      </w:pPr>
-      <w:r>
-        <w:rPr>
-          <w:b/>
-          <w:noProof/>
-          <w:sz w:val="24"/>
-        </w:rPr>
-        <w:drawing>
-          <wp:inline distT="0" distB="0" distL="0" distR="0" wp14:anchorId="5D4045E2" wp14:editId="05C5E8A4">
-            <wp:extent cx="5943600" cy="1158240"/>
-            <wp:effectExtent l="0" t="0" r="0" b="3810"/>
-            <wp:docPr id="48" name="Picture 48"/>
-            <wp:cNvGraphicFramePr>
-              <a:graphicFrameLocks xmlns:a="http://schemas.openxmlformats.org/drawingml/2006/main" noChangeAspect="1"/>
-            </wp:cNvGraphicFramePr>
-            <a:graphic xmlns:a="http://schemas.openxmlformats.org/drawingml/2006/main">
-              <a:graphicData uri="http://schemas.openxmlformats.org/drawingml/2006/picture">
-                <pic:pic xmlns:pic="http://schemas.openxmlformats.org/drawingml/2006/picture">
-                  <pic:nvPicPr>
-                    <pic:cNvPr id="48" name="create target schools.jpg"/>
-                    <pic:cNvPicPr/>
-                  </pic:nvPicPr>
-                  <pic:blipFill>
-                    <a:blip r:embed="rId45">
-                      <a:extLst>
-                        <a:ext uri="{28A0092B-C50C-407E-A947-70E740481C1C}">
-                          <a14:useLocalDpi xmlns:a14="http://schemas.microsoft.com/office/drawing/2010/main" val="0"/>
-                        </a:ext>
-                      </a:extLst>
-                    </a:blip>
-                    <a:stretch>
-                      <a:fillRect/>
-                    </a:stretch>
-                  </pic:blipFill>
-                  <pic:spPr>
-                    <a:xfrm>
-                      <a:off x="0" y="0"/>
-                      <a:ext cx="5943600" cy="1158240"/>
-                    </a:xfrm>
-                    <a:prstGeom prst="rect">
-                      <a:avLst/>
-                    </a:prstGeom>
-                  </pic:spPr>
-                </pic:pic>
-              </a:graphicData>
-            </a:graphic>
-          </wp:inline>
-        </w:drawing>
-      </w:r>
-    </w:p>
-    <w:p>
-      <w:pPr>
-        <w:spacing w:before="0" w:after="0" w:line="276" w:lineRule="auto"/>
-        <w:rPr>
-          <w:b/>
-          <w:sz w:val="24"/>
-        </w:rPr>
-      </w:pPr>
-    </w:p>
-    <w:p>
-      <w:pPr>
-        <w:pStyle w:val="ListParagraph"/>
-        <w:numPr>
-          <w:ilvl w:val="0"/>
-          <w:numId w:val="1"/>
-        </w:numPr>
-        <w:spacing w:before="0" w:after="0" w:line="276" w:lineRule="auto"/>
-        <w:ind w:left="360"/>
-        <w:rPr>
-          <w:b/>
-          <w:sz w:val="24"/>
-        </w:rPr>
-      </w:pPr>
-      <w:r>
-        <w:rPr>
-          <w:b/>
-          <w:sz w:val="24"/>
-        </w:rPr>
-        <w:t xml:space="preserve">&lt;&lt;Sales Manager&gt;&gt; </w:t>
-      </w:r>
-      <w:r>
-        <w:rPr>
-          <w:b/>
-          <w:sz w:val="24"/>
-        </w:rPr>
-        <w:t>A</w:t>
-      </w:r>
-      <w:r>
-        <w:rPr>
-          <w:b/>
-          <w:sz w:val="24"/>
-        </w:rPr>
-        <w:t>ssign salesmen to target schools</w:t>
-      </w:r>
-      <w:r>
-        <w:rPr>
-          <w:b/>
-          <w:sz w:val="24"/>
-        </w:rPr>
-        <w:t>:</w:t>
-      </w:r>
-    </w:p>
-    <w:p>
-      <w:pPr>
-        <w:spacing w:before="0" w:after="0" w:line="276" w:lineRule="auto"/>
-        <w:rPr>
-          <w:b/>
-          <w:sz w:val="24"/>
-        </w:rPr>
-      </w:pPr>
-      <w:r>
-        <w:rPr>
-          <w:b/>
-          <w:noProof/>
-          <w:sz w:val="24"/>
-        </w:rPr>
-        <w:drawing>
-          <wp:inline distT="0" distB="0" distL="0" distR="0" wp14:anchorId="55C1F614" wp14:editId="0D0A2F8A">
-            <wp:extent cx="5943600" cy="1020445"/>
-            <wp:effectExtent l="0" t="0" r="0" b="8255"/>
-            <wp:docPr id="46" name="Picture 46"/>
-            <wp:cNvGraphicFramePr>
-              <a:graphicFrameLocks xmlns:a="http://schemas.openxmlformats.org/drawingml/2006/main" noChangeAspect="1"/>
-            </wp:cNvGraphicFramePr>
-            <a:graphic xmlns:a="http://schemas.openxmlformats.org/drawingml/2006/main">
-              <a:graphicData uri="http://schemas.openxmlformats.org/drawingml/2006/picture">
-                <pic:pic xmlns:pic="http://schemas.openxmlformats.org/drawingml/2006/picture">
-                  <pic:nvPicPr>
-                    <pic:cNvPr id="46" name="assign salesmen to target schools.jpg"/>
-                    <pic:cNvPicPr/>
-                  </pic:nvPicPr>
-                  <pic:blipFill>
-                    <a:blip r:embed="rId46">
-                      <a:extLst>
-                        <a:ext uri="{28A0092B-C50C-407E-A947-70E740481C1C}">
-                          <a14:useLocalDpi xmlns:a14="http://schemas.microsoft.com/office/drawing/2010/main" val="0"/>
-                        </a:ext>
-                      </a:extLst>
-                    </a:blip>
-                    <a:stretch>
-                      <a:fillRect/>
-                    </a:stretch>
-                  </pic:blipFill>
-                  <pic:spPr>
-                    <a:xfrm>
-                      <a:off x="0" y="0"/>
-                      <a:ext cx="5943600" cy="1020445"/>
-                    </a:xfrm>
-                    <a:prstGeom prst="rect">
-                      <a:avLst/>
-                    </a:prstGeom>
-                  </pic:spPr>
-                </pic:pic>
-              </a:graphicData>
-            </a:graphic>
-          </wp:inline>
-        </w:drawing>
-      </w:r>
-    </w:p>
-    <w:p>
-      <w:pPr>
-        <w:spacing w:before="0" w:after="0" w:line="276" w:lineRule="auto"/>
-        <w:rPr>
-          <w:b/>
-          <w:sz w:val="24"/>
-        </w:rPr>
-      </w:pPr>
-    </w:p>
-    <w:p>
-      <w:pPr>
-        <w:pStyle w:val="ListParagraph"/>
-        <w:numPr>
-          <w:ilvl w:val="0"/>
-          <w:numId w:val="1"/>
-        </w:numPr>
-        <w:spacing w:before="0" w:after="0" w:line="276" w:lineRule="auto"/>
-        <w:ind w:left="360"/>
-        <w:rPr>
-          <w:b/>
-          <w:sz w:val="24"/>
-        </w:rPr>
-      </w:pPr>
-      <w:r>
-        <w:rPr>
-          <w:b/>
-          <w:sz w:val="24"/>
-        </w:rPr>
-        <w:lastRenderedPageBreak/>
-        <w:t xml:space="preserve">&lt;&lt;Sales Manager&gt;&gt; </w:t>
-      </w:r>
-      <w:r>
-        <w:rPr>
-          <w:b/>
-          <w:sz w:val="24"/>
-        </w:rPr>
-        <w:t>R</w:t>
-      </w:r>
-      <w:r>
-        <w:rPr>
-          <w:b/>
-          <w:sz w:val="24"/>
-        </w:rPr>
-        <w:t>emove target schools</w:t>
-      </w:r>
-      <w:r>
-        <w:rPr>
-          <w:b/>
-          <w:sz w:val="24"/>
-        </w:rPr>
-        <w:t>:</w:t>
-      </w:r>
-    </w:p>
-    <w:p>
-      <w:pPr>
-        <w:spacing w:before="0" w:after="0" w:line="276" w:lineRule="auto"/>
-        <w:rPr>
-          <w:b/>
-          <w:sz w:val="24"/>
-        </w:rPr>
-      </w:pPr>
-      <w:r>
-        <w:rPr>
-          <w:b/>
-          <w:noProof/>
-          <w:sz w:val="24"/>
-        </w:rPr>
-        <w:drawing>
-          <wp:inline distT="0" distB="0" distL="0" distR="0" wp14:anchorId="18211F6A" wp14:editId="49BED802">
-            <wp:extent cx="5943600" cy="1111250"/>
-            <wp:effectExtent l="0" t="0" r="0" b="0"/>
-            <wp:docPr id="49" name="Picture 49"/>
-            <wp:cNvGraphicFramePr>
-              <a:graphicFrameLocks xmlns:a="http://schemas.openxmlformats.org/drawingml/2006/main" noChangeAspect="1"/>
-            </wp:cNvGraphicFramePr>
-            <a:graphic xmlns:a="http://schemas.openxmlformats.org/drawingml/2006/main">
-              <a:graphicData uri="http://schemas.openxmlformats.org/drawingml/2006/picture">
-                <pic:pic xmlns:pic="http://schemas.openxmlformats.org/drawingml/2006/picture">
-                  <pic:nvPicPr>
-                    <pic:cNvPr id="49" name="remove target schools.jpg"/>
-                    <pic:cNvPicPr/>
-                  </pic:nvPicPr>
-                  <pic:blipFill>
-                    <a:blip r:embed="rId47">
-                      <a:extLst>
-                        <a:ext uri="{28A0092B-C50C-407E-A947-70E740481C1C}">
-                          <a14:useLocalDpi xmlns:a14="http://schemas.microsoft.com/office/drawing/2010/main" val="0"/>
-                        </a:ext>
-                      </a:extLst>
-                    </a:blip>
-                    <a:stretch>
-                      <a:fillRect/>
-                    </a:stretch>
-                  </pic:blipFill>
-                  <pic:spPr>
-                    <a:xfrm>
-                      <a:off x="0" y="0"/>
-                      <a:ext cx="5943600" cy="1111250"/>
-                    </a:xfrm>
-                    <a:prstGeom prst="rect">
-                      <a:avLst/>
-                    </a:prstGeom>
-                  </pic:spPr>
-                </pic:pic>
-              </a:graphicData>
-            </a:graphic>
-          </wp:inline>
-        </w:drawing>
-      </w:r>
-    </w:p>
-    <w:p>
-      <w:pPr>
-        <w:spacing w:before="0" w:after="0" w:line="276" w:lineRule="auto"/>
-        <w:rPr>
-          <w:b/>
-          <w:sz w:val="24"/>
-        </w:rPr>
-      </w:pPr>
-    </w:p>
-    <w:p>
-      <w:pPr>
-        <w:pStyle w:val="ListParagraph"/>
-        <w:numPr>
-          <w:ilvl w:val="0"/>
-          <w:numId w:val="1"/>
-        </w:numPr>
-        <w:spacing w:before="0" w:after="0" w:line="276" w:lineRule="auto"/>
-        <w:ind w:left="360"/>
-        <w:rPr>
-          <w:b/>
-          <w:sz w:val="24"/>
-        </w:rPr>
-      </w:pPr>
-      <w:r>
-        <w:rPr>
-          <w:b/>
-          <w:sz w:val="24"/>
-        </w:rPr>
         <w:t>&lt;&lt;Sales Manager&gt;&gt; S</w:t>
       </w:r>
       <w:r>
@@ -4608,7 +4519,7 @@
                     <pic:cNvPicPr/>
                   </pic:nvPicPr>
                   <pic:blipFill>
-                    <a:blip r:embed="rId48">
+                    <a:blip r:embed="rId50">
                       <a:extLst>
                         <a:ext uri="{28A0092B-C50C-407E-A947-70E740481C1C}">
                           <a14:useLocalDpi xmlns:a14="http://schemas.microsoft.com/office/drawing/2010/main" val="0"/>
@@ -4710,7 +4621,7 @@
                     <pic:cNvPicPr/>
                   </pic:nvPicPr>
                   <pic:blipFill>
-                    <a:blip r:embed="rId49">
+                    <a:blip r:embed="rId51">
                       <a:extLst>
                         <a:ext uri="{28A0092B-C50C-407E-A947-70E740481C1C}">
                           <a14:useLocalDpi xmlns:a14="http://schemas.microsoft.com/office/drawing/2010/main" val="0"/>
@@ -4765,16 +4676,7 @@
           <w:b/>
           <w:sz w:val="24"/>
         </w:rPr>
-        <w:t>&lt;&lt;Sales M</w:t>
-      </w:r>
-      <w:bookmarkStart w:id="0" w:name="_GoBack"/>
-      <w:bookmarkEnd w:id="0"/>
-      <w:r>
-        <w:rPr>
-          <w:b/>
-          <w:sz w:val="24"/>
-        </w:rPr>
-        <w:t>anager&gt;&gt; V</w:t>
+        <w:t>&lt;&lt;Sales Manager&gt;&gt; V</w:t>
       </w:r>
       <w:r>
         <w:rPr>
@@ -4805,6 +4707,7 @@
           <w:noProof/>
           <w:sz w:val="24"/>
         </w:rPr>
+        <w:lastRenderedPageBreak/>
         <w:drawing>
           <wp:inline distT="0" distB="0" distL="0" distR="0" wp14:anchorId="59112C01" wp14:editId="02D205CC">
             <wp:extent cx="5943600" cy="1213485"/>
@@ -4821,7 +4724,7 @@
                     <pic:cNvPicPr/>
                   </pic:nvPicPr>
                   <pic:blipFill>
-                    <a:blip r:embed="rId50">
+                    <a:blip r:embed="rId52">
                       <a:extLst>
                         <a:ext uri="{28A0092B-C50C-407E-A947-70E740481C1C}">
                           <a14:useLocalDpi xmlns:a14="http://schemas.microsoft.com/office/drawing/2010/main" val="0"/>

</xml_diff>